<commit_message>
updated manuscript version. Nearly full draft
</commit_message>
<xml_diff>
--- a/Manuscripts/tables_figures_V3 bhl.docx
+++ b/Manuscripts/tables_figures_V3 bhl.docx
@@ -1,6 +1,6 @@
 
 <file path=word/document.xml><?xml version="1.0" encoding="utf-8"?>
-<w:document xmlns:wpc="http://schemas.microsoft.com/office/word/2010/wordprocessingCanvas" xmlns:mc="http://schemas.openxmlformats.org/markup-compatibility/2006" xmlns:o="urn:schemas-microsoft-com:office:office" xmlns:r="http://schemas.openxmlformats.org/officeDocument/2006/relationships" xmlns:m="http://schemas.openxmlformats.org/officeDocument/2006/math" xmlns:v="urn:schemas-microsoft-com:vml" xmlns:wp14="http://schemas.microsoft.com/office/word/2010/wordprocessingDrawing" xmlns:wp="http://schemas.openxmlformats.org/drawingml/2006/wordprocessingDrawing" xmlns:w10="urn:schemas-microsoft-com:office:word" xmlns:w="http://schemas.openxmlformats.org/wordprocessingml/2006/main" xmlns:w14="http://schemas.microsoft.com/office/word/2010/wordml" xmlns:wpg="http://schemas.microsoft.com/office/word/2010/wordprocessingGroup" xmlns:wpi="http://schemas.microsoft.com/office/word/2010/wordprocessingInk" xmlns:wne="http://schemas.microsoft.com/office/word/2006/wordml" xmlns:wps="http://schemas.microsoft.com/office/word/2010/wordprocessingShape" mc:Ignorable="w14 wp14">
+<w:document xmlns:wpc="http://schemas.microsoft.com/office/word/2010/wordprocessingCanvas" xmlns:mo="http://schemas.microsoft.com/office/mac/office/2008/main" xmlns:mc="http://schemas.openxmlformats.org/markup-compatibility/2006" xmlns:mv="urn:schemas-microsoft-com:mac:vml" xmlns:o="urn:schemas-microsoft-com:office:office" xmlns:r="http://schemas.openxmlformats.org/officeDocument/2006/relationships" xmlns:m="http://schemas.openxmlformats.org/officeDocument/2006/math" xmlns:v="urn:schemas-microsoft-com:vml" xmlns:wp14="http://schemas.microsoft.com/office/word/2010/wordprocessingDrawing" xmlns:wp="http://schemas.openxmlformats.org/drawingml/2006/wordprocessingDrawing" xmlns:w10="urn:schemas-microsoft-com:office:word" xmlns:w="http://schemas.openxmlformats.org/wordprocessingml/2006/main" xmlns:w14="http://schemas.microsoft.com/office/word/2010/wordml" xmlns:w15="http://schemas.microsoft.com/office/word/2012/wordml" xmlns:wpg="http://schemas.microsoft.com/office/word/2010/wordprocessingGroup" xmlns:wpi="http://schemas.microsoft.com/office/word/2010/wordprocessingInk" xmlns:wne="http://schemas.microsoft.com/office/word/2006/wordml" xmlns:wps="http://schemas.microsoft.com/office/word/2010/wordprocessingShape" mc:Ignorable="w14 w15 wp14">
   <w:body>
     <w:p>
       <w:pPr>
@@ -1077,25 +1077,7 @@
                 <w:sz w:val="22"/>
                 <w:szCs w:val="22"/>
               </w:rPr>
-              <w:t>Spatial contribution (component?, variation?) to abundance following an Ornstein-</w:t>
-            </w:r>
-            <w:proofErr w:type="spellStart"/>
-            <w:r>
-              <w:rPr>
-                <w:rFonts w:ascii="Times New Roman" w:hAnsi="Times New Roman" w:cs="Times New Roman"/>
-                <w:sz w:val="22"/>
-                <w:szCs w:val="22"/>
-              </w:rPr>
-              <w:t>Uhlenbeck</w:t>
-            </w:r>
-            <w:proofErr w:type="spellEnd"/>
-            <w:r>
-              <w:rPr>
-                <w:rFonts w:ascii="Times New Roman" w:hAnsi="Times New Roman" w:cs="Times New Roman"/>
-                <w:sz w:val="22"/>
-                <w:szCs w:val="22"/>
-              </w:rPr>
-              <w:t xml:space="preserve"> process</w:t>
+              <w:t>Spatial contribution (component?, variation?) to abundance following an Ornstein-Uhlenbeck process</w:t>
             </w:r>
           </w:p>
         </w:tc>
@@ -1993,23 +1975,13 @@
                 <w:szCs w:val="22"/>
               </w:rPr>
             </w:pPr>
-            <w:proofErr w:type="spellStart"/>
-            <w:r>
-              <w:rPr>
-                <w:rFonts w:ascii="Times New Roman" w:hAnsi="Times New Roman" w:cs="Times New Roman"/>
-                <w:sz w:val="22"/>
-                <w:szCs w:val="22"/>
-              </w:rPr>
-              <w:t>Spatio</w:t>
-            </w:r>
-            <w:proofErr w:type="spellEnd"/>
-            <w:r>
-              <w:rPr>
-                <w:rFonts w:ascii="Times New Roman" w:hAnsi="Times New Roman" w:cs="Times New Roman"/>
-                <w:sz w:val="22"/>
-                <w:szCs w:val="22"/>
-              </w:rPr>
-              <w:t>-temporal</w:t>
+            <w:r>
+              <w:rPr>
+                <w:rFonts w:ascii="Times New Roman" w:hAnsi="Times New Roman" w:cs="Times New Roman"/>
+                <w:sz w:val="22"/>
+                <w:szCs w:val="22"/>
+              </w:rPr>
+              <w:t>Spatio-temporal</w:t>
             </w:r>
           </w:p>
         </w:tc>
@@ -2100,23 +2072,13 @@
                 <w:szCs w:val="22"/>
               </w:rPr>
             </w:pPr>
-            <w:proofErr w:type="spellStart"/>
-            <w:r>
-              <w:rPr>
-                <w:rFonts w:ascii="Times New Roman" w:hAnsi="Times New Roman" w:cs="Times New Roman"/>
-                <w:sz w:val="22"/>
-                <w:szCs w:val="22"/>
-              </w:rPr>
-              <w:t>Spatio</w:t>
-            </w:r>
-            <w:proofErr w:type="spellEnd"/>
-            <w:r>
-              <w:rPr>
-                <w:rFonts w:ascii="Times New Roman" w:hAnsi="Times New Roman" w:cs="Times New Roman"/>
-                <w:sz w:val="22"/>
-                <w:szCs w:val="22"/>
-              </w:rPr>
-              <w:t>-temporal variation</w:t>
+            <w:r>
+              <w:rPr>
+                <w:rFonts w:ascii="Times New Roman" w:hAnsi="Times New Roman" w:cs="Times New Roman"/>
+                <w:sz w:val="22"/>
+                <w:szCs w:val="22"/>
+              </w:rPr>
+              <w:t>Spatio-temporal variation</w:t>
             </w:r>
           </w:p>
         </w:tc>
@@ -2133,23 +2095,13 @@
                 <w:szCs w:val="22"/>
               </w:rPr>
             </w:pPr>
-            <w:proofErr w:type="spellStart"/>
-            <w:r>
-              <w:rPr>
-                <w:rFonts w:ascii="Times New Roman" w:hAnsi="Times New Roman" w:cs="Times New Roman"/>
-                <w:sz w:val="22"/>
-                <w:szCs w:val="22"/>
-              </w:rPr>
-              <w:t>Spatio</w:t>
-            </w:r>
-            <w:proofErr w:type="spellEnd"/>
-            <w:r>
-              <w:rPr>
-                <w:rFonts w:ascii="Times New Roman" w:hAnsi="Times New Roman" w:cs="Times New Roman"/>
-                <w:sz w:val="22"/>
-                <w:szCs w:val="22"/>
-              </w:rPr>
-              <w:t>-temporal variation in abundance resulting from OU process</w:t>
+            <w:r>
+              <w:rPr>
+                <w:rFonts w:ascii="Times New Roman" w:hAnsi="Times New Roman" w:cs="Times New Roman"/>
+                <w:sz w:val="22"/>
+                <w:szCs w:val="22"/>
+              </w:rPr>
+              <w:t>Spatio-temporal variation in abundance resulting from OU process</w:t>
             </w:r>
           </w:p>
         </w:tc>
@@ -2236,23 +2188,13 @@
                 <w:szCs w:val="22"/>
               </w:rPr>
             </w:pPr>
-            <w:proofErr w:type="spellStart"/>
-            <w:r>
-              <w:rPr>
-                <w:rFonts w:ascii="Times New Roman" w:hAnsi="Times New Roman" w:cs="Times New Roman"/>
-                <w:sz w:val="22"/>
-                <w:szCs w:val="22"/>
-              </w:rPr>
-              <w:t>Spatio</w:t>
-            </w:r>
-            <w:proofErr w:type="spellEnd"/>
-            <w:r>
-              <w:rPr>
-                <w:rFonts w:ascii="Times New Roman" w:hAnsi="Times New Roman" w:cs="Times New Roman"/>
-                <w:sz w:val="22"/>
-                <w:szCs w:val="22"/>
-              </w:rPr>
-              <w:t>-temporal variance</w:t>
+            <w:r>
+              <w:rPr>
+                <w:rFonts w:ascii="Times New Roman" w:hAnsi="Times New Roman" w:cs="Times New Roman"/>
+                <w:sz w:val="22"/>
+                <w:szCs w:val="22"/>
+              </w:rPr>
+              <w:t>Spatio-temporal variance</w:t>
             </w:r>
           </w:p>
         </w:tc>
@@ -2269,23 +2211,13 @@
                 <w:szCs w:val="22"/>
               </w:rPr>
             </w:pPr>
-            <w:proofErr w:type="spellStart"/>
-            <w:r>
-              <w:rPr>
-                <w:rFonts w:ascii="Times New Roman" w:hAnsi="Times New Roman" w:cs="Times New Roman"/>
-                <w:sz w:val="22"/>
-                <w:szCs w:val="22"/>
-              </w:rPr>
-              <w:t>Spatio</w:t>
-            </w:r>
-            <w:proofErr w:type="spellEnd"/>
-            <w:r>
-              <w:rPr>
-                <w:rFonts w:ascii="Times New Roman" w:hAnsi="Times New Roman" w:cs="Times New Roman"/>
-                <w:sz w:val="22"/>
-                <w:szCs w:val="22"/>
-              </w:rPr>
-              <w:t xml:space="preserve">-temporal variance between site </w:t>
+            <w:r>
+              <w:rPr>
+                <w:rFonts w:ascii="Times New Roman" w:hAnsi="Times New Roman" w:cs="Times New Roman"/>
+                <w:sz w:val="22"/>
+                <w:szCs w:val="22"/>
+              </w:rPr>
+              <w:t xml:space="preserve">Spatio-temporal variance between site </w:t>
             </w:r>
             <m:oMath>
               <m:r>
@@ -2449,25 +2381,7 @@
                 <w:sz w:val="22"/>
                 <w:szCs w:val="22"/>
               </w:rPr>
-              <w:t xml:space="preserve">Temporal decay rate of </w:t>
-            </w:r>
-            <w:proofErr w:type="spellStart"/>
-            <w:r>
-              <w:rPr>
-                <w:rFonts w:ascii="Times New Roman" w:hAnsi="Times New Roman" w:cs="Times New Roman"/>
-                <w:sz w:val="22"/>
-                <w:szCs w:val="22"/>
-              </w:rPr>
-              <w:t>spatio</w:t>
-            </w:r>
-            <w:proofErr w:type="spellEnd"/>
-            <w:r>
-              <w:rPr>
-                <w:rFonts w:ascii="Times New Roman" w:hAnsi="Times New Roman" w:cs="Times New Roman"/>
-                <w:sz w:val="22"/>
-                <w:szCs w:val="22"/>
-              </w:rPr>
-              <w:t xml:space="preserve">-temporal variation, representing correlation for a given site in year </w:t>
+              <w:t xml:space="preserve">Temporal decay rate of spatio-temporal variation, representing correlation for a given site in year </w:t>
             </w:r>
             <m:oMath>
               <m:r>
@@ -2572,23 +2486,13 @@
                 <w:szCs w:val="22"/>
               </w:rPr>
             </w:pPr>
-            <w:proofErr w:type="spellStart"/>
-            <w:r>
-              <w:rPr>
-                <w:rFonts w:ascii="Times New Roman" w:hAnsi="Times New Roman" w:cs="Times New Roman"/>
-                <w:sz w:val="22"/>
-                <w:szCs w:val="22"/>
-              </w:rPr>
-              <w:t>Spatio</w:t>
-            </w:r>
-            <w:proofErr w:type="spellEnd"/>
-            <w:r>
-              <w:rPr>
-                <w:rFonts w:ascii="Times New Roman" w:hAnsi="Times New Roman" w:cs="Times New Roman"/>
-                <w:sz w:val="22"/>
-                <w:szCs w:val="22"/>
-              </w:rPr>
-              <w:t>-temporal correlation</w:t>
+            <w:r>
+              <w:rPr>
+                <w:rFonts w:ascii="Times New Roman" w:hAnsi="Times New Roman" w:cs="Times New Roman"/>
+                <w:sz w:val="22"/>
+                <w:szCs w:val="22"/>
+              </w:rPr>
+              <w:t>Spatio-temporal correlation</w:t>
             </w:r>
           </w:p>
         </w:tc>
@@ -2605,23 +2509,13 @@
                 <w:szCs w:val="22"/>
               </w:rPr>
             </w:pPr>
-            <w:proofErr w:type="spellStart"/>
-            <w:r>
-              <w:rPr>
-                <w:rFonts w:ascii="Times New Roman" w:hAnsi="Times New Roman" w:cs="Times New Roman"/>
-                <w:sz w:val="22"/>
-                <w:szCs w:val="22"/>
-              </w:rPr>
-              <w:t>Spatio</w:t>
-            </w:r>
-            <w:proofErr w:type="spellEnd"/>
-            <w:r>
-              <w:rPr>
-                <w:rFonts w:ascii="Times New Roman" w:hAnsi="Times New Roman" w:cs="Times New Roman"/>
-                <w:sz w:val="22"/>
-                <w:szCs w:val="22"/>
-              </w:rPr>
-              <w:t xml:space="preserve">-temporal correlation between site </w:t>
+            <w:r>
+              <w:rPr>
+                <w:rFonts w:ascii="Times New Roman" w:hAnsi="Times New Roman" w:cs="Times New Roman"/>
+                <w:sz w:val="22"/>
+                <w:szCs w:val="22"/>
+              </w:rPr>
+              <w:t xml:space="preserve">Spatio-temporal correlation between site </w:t>
             </w:r>
             <m:oMath>
               <m:r>
@@ -2750,23 +2644,13 @@
                 <w:szCs w:val="22"/>
               </w:rPr>
             </w:pPr>
-            <w:proofErr w:type="spellStart"/>
-            <w:r>
-              <w:rPr>
-                <w:rFonts w:ascii="Times New Roman" w:hAnsi="Times New Roman" w:cs="Times New Roman"/>
-                <w:sz w:val="22"/>
-                <w:szCs w:val="22"/>
-              </w:rPr>
-              <w:t>Spatio</w:t>
-            </w:r>
-            <w:proofErr w:type="spellEnd"/>
-            <w:r>
-              <w:rPr>
-                <w:rFonts w:ascii="Times New Roman" w:hAnsi="Times New Roman" w:cs="Times New Roman"/>
-                <w:sz w:val="22"/>
-                <w:szCs w:val="22"/>
-              </w:rPr>
-              <w:t>-temporal decay</w:t>
+            <w:r>
+              <w:rPr>
+                <w:rFonts w:ascii="Times New Roman" w:hAnsi="Times New Roman" w:cs="Times New Roman"/>
+                <w:sz w:val="22"/>
+                <w:szCs w:val="22"/>
+              </w:rPr>
+              <w:t>Spatio-temporal decay</w:t>
             </w:r>
           </w:p>
         </w:tc>
@@ -2789,25 +2673,7 @@
                 <w:sz w:val="22"/>
                 <w:szCs w:val="22"/>
               </w:rPr>
-              <w:t xml:space="preserve">Spatial decay rate for </w:t>
-            </w:r>
-            <w:proofErr w:type="spellStart"/>
-            <w:r>
-              <w:rPr>
-                <w:rFonts w:ascii="Times New Roman" w:hAnsi="Times New Roman" w:cs="Times New Roman"/>
-                <w:sz w:val="22"/>
-                <w:szCs w:val="22"/>
-              </w:rPr>
-              <w:t>spatio</w:t>
-            </w:r>
-            <w:proofErr w:type="spellEnd"/>
-            <w:r>
-              <w:rPr>
-                <w:rFonts w:ascii="Times New Roman" w:hAnsi="Times New Roman" w:cs="Times New Roman"/>
-                <w:sz w:val="22"/>
-                <w:szCs w:val="22"/>
-              </w:rPr>
-              <w:t>-temporal variation</w:t>
+              <w:t>Spatial decay rate for spatio-temporal variation</w:t>
             </w:r>
           </w:p>
         </w:tc>
@@ -2892,25 +2758,7 @@
                 <w:sz w:val="22"/>
                 <w:szCs w:val="22"/>
               </w:rPr>
-              <w:t xml:space="preserve">Asymptotic </w:t>
-            </w:r>
-            <w:proofErr w:type="spellStart"/>
-            <w:r>
-              <w:rPr>
-                <w:rFonts w:ascii="Times New Roman" w:hAnsi="Times New Roman" w:cs="Times New Roman"/>
-                <w:sz w:val="22"/>
-                <w:szCs w:val="22"/>
-              </w:rPr>
-              <w:t>spatio</w:t>
-            </w:r>
-            <w:proofErr w:type="spellEnd"/>
-            <w:r>
-              <w:rPr>
-                <w:rFonts w:ascii="Times New Roman" w:hAnsi="Times New Roman" w:cs="Times New Roman"/>
-                <w:sz w:val="22"/>
-                <w:szCs w:val="22"/>
-              </w:rPr>
-              <w:t>-temporal variance</w:t>
+              <w:t>Asymptotic spatio-temporal variance</w:t>
             </w:r>
           </w:p>
         </w:tc>
@@ -2933,25 +2781,7 @@
                 <w:sz w:val="22"/>
                 <w:szCs w:val="22"/>
               </w:rPr>
-              <w:t xml:space="preserve">Parameter governing asymptotic variance describing the </w:t>
-            </w:r>
-            <w:proofErr w:type="spellStart"/>
-            <w:r>
-              <w:rPr>
-                <w:rFonts w:ascii="Times New Roman" w:hAnsi="Times New Roman" w:cs="Times New Roman"/>
-                <w:sz w:val="22"/>
-                <w:szCs w:val="22"/>
-              </w:rPr>
-              <w:t>spatio</w:t>
-            </w:r>
-            <w:proofErr w:type="spellEnd"/>
-            <w:r>
-              <w:rPr>
-                <w:rFonts w:ascii="Times New Roman" w:hAnsi="Times New Roman" w:cs="Times New Roman"/>
-                <w:sz w:val="22"/>
-                <w:szCs w:val="22"/>
-              </w:rPr>
-              <w:t>-temporal OU process for two sites that are far apart</w:t>
+              <w:t>Parameter governing asymptotic variance describing the spatio-temporal OU process for two sites that are far apart</w:t>
             </w:r>
           </w:p>
         </w:tc>
@@ -3057,7 +2887,6 @@
                 <w:szCs w:val="22"/>
               </w:rPr>
             </w:pPr>
-            <w:proofErr w:type="spellStart"/>
             <w:r>
               <w:rPr>
                 <w:rFonts w:ascii="Times New Roman" w:hAnsi="Times New Roman" w:cs="Times New Roman"/>
@@ -3066,7 +2895,6 @@
               </w:rPr>
               <w:t>Overdispersion</w:t>
             </w:r>
-            <w:proofErr w:type="spellEnd"/>
           </w:p>
         </w:tc>
         <w:tc>
@@ -3088,25 +2916,7 @@
                 <w:sz w:val="22"/>
                 <w:szCs w:val="22"/>
               </w:rPr>
-              <w:t xml:space="preserve">Random log-normal variation beyond Poisson expectation (also termed </w:t>
-            </w:r>
-            <w:proofErr w:type="spellStart"/>
-            <w:r>
-              <w:rPr>
-                <w:rFonts w:ascii="Times New Roman" w:hAnsi="Times New Roman" w:cs="Times New Roman"/>
-                <w:sz w:val="22"/>
-                <w:szCs w:val="22"/>
-              </w:rPr>
-              <w:t>overdispersion</w:t>
-            </w:r>
-            <w:proofErr w:type="spellEnd"/>
-            <w:r>
-              <w:rPr>
-                <w:rFonts w:ascii="Times New Roman" w:hAnsi="Times New Roman" w:cs="Times New Roman"/>
-                <w:sz w:val="22"/>
-                <w:szCs w:val="22"/>
-              </w:rPr>
-              <w:t xml:space="preserve"> or nugget)</w:t>
+              <w:t>Random log-normal variation beyond Poisson expectation (also termed overdispersion or nugget)</w:t>
             </w:r>
           </w:p>
         </w:tc>
@@ -3185,23 +2995,13 @@
                 <w:szCs w:val="22"/>
               </w:rPr>
             </w:pPr>
-            <w:proofErr w:type="spellStart"/>
-            <w:r>
-              <w:rPr>
-                <w:rFonts w:ascii="Times New Roman" w:hAnsi="Times New Roman" w:cs="Times New Roman"/>
-                <w:sz w:val="22"/>
-                <w:szCs w:val="22"/>
-              </w:rPr>
-              <w:t>Overdispersion</w:t>
-            </w:r>
-            <w:proofErr w:type="spellEnd"/>
-            <w:r>
-              <w:rPr>
-                <w:rFonts w:ascii="Times New Roman" w:hAnsi="Times New Roman" w:cs="Times New Roman"/>
-                <w:sz w:val="22"/>
-                <w:szCs w:val="22"/>
-              </w:rPr>
-              <w:t xml:space="preserve"> variance</w:t>
+            <w:r>
+              <w:rPr>
+                <w:rFonts w:ascii="Times New Roman" w:hAnsi="Times New Roman" w:cs="Times New Roman"/>
+                <w:sz w:val="22"/>
+                <w:szCs w:val="22"/>
+              </w:rPr>
+              <w:t>Overdispersion variance</w:t>
             </w:r>
           </w:p>
         </w:tc>
@@ -3224,25 +3024,7 @@
                 <w:sz w:val="22"/>
                 <w:szCs w:val="22"/>
               </w:rPr>
-              <w:t xml:space="preserve">Variance term for the Poisson log-normal </w:t>
-            </w:r>
-            <w:proofErr w:type="spellStart"/>
-            <w:r>
-              <w:rPr>
-                <w:rFonts w:ascii="Times New Roman" w:hAnsi="Times New Roman" w:cs="Times New Roman"/>
-                <w:sz w:val="22"/>
-                <w:szCs w:val="22"/>
-              </w:rPr>
-              <w:t>overdispersion</w:t>
-            </w:r>
-            <w:proofErr w:type="spellEnd"/>
-            <w:r>
-              <w:rPr>
-                <w:rFonts w:ascii="Times New Roman" w:hAnsi="Times New Roman" w:cs="Times New Roman"/>
-                <w:sz w:val="22"/>
-                <w:szCs w:val="22"/>
-              </w:rPr>
-              <w:t xml:space="preserve"> term [</w:t>
+              <w:t>Variance term for the Poisson log-normal overdispersion term [</w:t>
             </w:r>
             <m:oMath>
               <m:sSub>
@@ -3841,16 +3623,7 @@
                 <w:sz w:val="22"/>
                 <w:szCs w:val="22"/>
               </w:rPr>
-              <w:t xml:space="preserve"> (Offset = </w:t>
-            </w:r>
-            <w:proofErr w:type="spellStart"/>
-            <w:r>
-              <w:rPr>
-                <w:rFonts w:ascii="Times New Roman" w:hAnsi="Times New Roman" w:cs="Times New Roman"/>
-                <w:sz w:val="22"/>
-                <w:szCs w:val="22"/>
-              </w:rPr>
-              <w:t>Length</w:t>
+              <w:t xml:space="preserve"> (Offset = Length</w:t>
             </w:r>
             <w:r>
               <w:rPr>
@@ -3869,7 +3642,6 @@
               </w:rPr>
               <w:t>survey</w:t>
             </w:r>
-            <w:proofErr w:type="spellEnd"/>
             <w:r>
               <w:rPr>
                 <w:rFonts w:ascii="Times New Roman" w:hAnsi="Times New Roman" w:cs="Times New Roman"/>
@@ -5131,7 +4903,6 @@
                 <w:szCs w:val="22"/>
               </w:rPr>
             </w:pPr>
-            <w:proofErr w:type="spellStart"/>
             <w:r>
               <w:rPr>
                 <w:rFonts w:ascii="Times New Roman" w:hAnsi="Times New Roman" w:cs="Times New Roman"/>
@@ -5140,7 +4911,6 @@
               </w:rPr>
               <w:t>Num</w:t>
             </w:r>
-            <w:proofErr w:type="spellEnd"/>
           </w:p>
         </w:tc>
         <w:tc>
@@ -6563,23 +6333,13 @@
                 <w:szCs w:val="22"/>
               </w:rPr>
             </w:pPr>
-            <w:proofErr w:type="spellStart"/>
-            <w:r>
-              <w:rPr>
-                <w:rFonts w:ascii="Times New Roman" w:hAnsi="Times New Roman" w:cs="Times New Roman"/>
-                <w:sz w:val="22"/>
-                <w:szCs w:val="22"/>
-              </w:rPr>
-              <w:t>Spatio</w:t>
-            </w:r>
-            <w:proofErr w:type="spellEnd"/>
-            <w:r>
-              <w:rPr>
-                <w:rFonts w:ascii="Times New Roman" w:hAnsi="Times New Roman" w:cs="Times New Roman"/>
-                <w:sz w:val="22"/>
-                <w:szCs w:val="22"/>
-              </w:rPr>
-              <w:t>-temporal (ST)</w:t>
+            <w:r>
+              <w:rPr>
+                <w:rFonts w:ascii="Times New Roman" w:hAnsi="Times New Roman" w:cs="Times New Roman"/>
+                <w:sz w:val="22"/>
+                <w:szCs w:val="22"/>
+              </w:rPr>
+              <w:t>Spatio-temporal (ST)</w:t>
             </w:r>
           </w:p>
         </w:tc>
@@ -8175,21 +7935,43 @@
         <w:rPr>
           <w:rFonts w:ascii="Times New Roman" w:hAnsi="Times New Roman" w:cs="Times New Roman"/>
         </w:rPr>
-        <w:t xml:space="preserve"> The model (8) including spatial, temporal, and </w:t>
-      </w:r>
-      <w:proofErr w:type="spellStart"/>
-      <w:r>
-        <w:rPr>
-          <w:rFonts w:ascii="Times New Roman" w:hAnsi="Times New Roman" w:cs="Times New Roman"/>
-        </w:rPr>
-        <w:t>spatio</w:t>
-      </w:r>
-      <w:proofErr w:type="spellEnd"/>
-      <w:r>
-        <w:rPr>
-          <w:rFonts w:ascii="Times New Roman" w:hAnsi="Times New Roman" w:cs="Times New Roman"/>
-        </w:rPr>
-        <w:t xml:space="preserve">-temporal components failed to converge </w:t>
+        <w:t xml:space="preserve"> The model</w:t>
+      </w:r>
+      <w:r>
+        <w:rPr>
+          <w:rFonts w:ascii="Times New Roman" w:hAnsi="Times New Roman" w:cs="Times New Roman"/>
+        </w:rPr>
+        <w:t>s</w:t>
+      </w:r>
+      <w:r>
+        <w:rPr>
+          <w:rFonts w:ascii="Times New Roman" w:hAnsi="Times New Roman" w:cs="Times New Roman"/>
+        </w:rPr>
+        <w:t xml:space="preserve"> (</w:t>
+      </w:r>
+      <w:r>
+        <w:rPr>
+          <w:rFonts w:ascii="Times New Roman" w:hAnsi="Times New Roman" w:cs="Times New Roman"/>
+        </w:rPr>
+        <w:t xml:space="preserve">6 &amp; </w:t>
+      </w:r>
+      <w:r>
+        <w:rPr>
+          <w:rFonts w:ascii="Times New Roman" w:hAnsi="Times New Roman" w:cs="Times New Roman"/>
+        </w:rPr>
+        <w:t xml:space="preserve">8) </w:t>
+      </w:r>
+      <w:r>
+        <w:rPr>
+          <w:rFonts w:ascii="Times New Roman" w:hAnsi="Times New Roman" w:cs="Times New Roman"/>
+        </w:rPr>
+        <w:t>that included spatial</w:t>
+      </w:r>
+      <w:r>
+        <w:rPr>
+          <w:rFonts w:ascii="Times New Roman" w:hAnsi="Times New Roman" w:cs="Times New Roman"/>
+        </w:rPr>
+        <w:t xml:space="preserve"> and spatio-temporal components failed to converge </w:t>
       </w:r>
       <w:r>
         <w:rPr>
@@ -8207,7 +7989,21 @@
         <w:rPr>
           <w:rFonts w:ascii="Times New Roman" w:hAnsi="Times New Roman" w:cs="Times New Roman"/>
         </w:rPr>
-        <w:t>and was not used in the comparison.</w:t>
+        <w:t xml:space="preserve">and </w:t>
+      </w:r>
+      <w:r>
+        <w:rPr>
+          <w:rFonts w:ascii="Times New Roman" w:hAnsi="Times New Roman" w:cs="Times New Roman"/>
+        </w:rPr>
+        <w:t>were</w:t>
+      </w:r>
+      <w:bookmarkStart w:id="5" w:name="_GoBack"/>
+      <w:bookmarkEnd w:id="5"/>
+      <w:r>
+        <w:rPr>
+          <w:rFonts w:ascii="Times New Roman" w:hAnsi="Times New Roman" w:cs="Times New Roman"/>
+        </w:rPr>
+        <w:t xml:space="preserve"> not used in the comparison.</w:t>
       </w:r>
     </w:p>
     <w:p>
@@ -8246,15 +8042,15 @@
         <w:tblLook w:val="07E0" w:firstRow="1" w:lastRow="1" w:firstColumn="1" w:lastColumn="1" w:noHBand="1" w:noVBand="1"/>
       </w:tblPr>
       <w:tblGrid>
-        <w:gridCol w:w="892"/>
-        <w:gridCol w:w="1911"/>
-        <w:gridCol w:w="791"/>
-        <w:gridCol w:w="891"/>
+        <w:gridCol w:w="1012"/>
+        <w:gridCol w:w="1848"/>
+        <w:gridCol w:w="764"/>
+        <w:gridCol w:w="861"/>
       </w:tblGrid>
       <w:tr>
         <w:tc>
           <w:tcPr>
-            <w:tcW w:w="823" w:type="pct"/>
+            <w:tcW w:w="1128" w:type="pct"/>
             <w:tcBorders>
               <w:top w:val="single" w:sz="4" w:space="0" w:color="auto"/>
               <w:bottom w:val="single" w:sz="0" w:space="0" w:color="auto"/>
@@ -8271,14 +8067,12 @@
                 <w:rFonts w:ascii="Times New Roman" w:hAnsi="Times New Roman" w:cs="Times New Roman"/>
               </w:rPr>
             </w:pPr>
-            <w:proofErr w:type="spellStart"/>
             <w:r>
               <w:rPr>
                 <w:rFonts w:ascii="Times New Roman" w:hAnsi="Times New Roman" w:cs="Times New Roman"/>
               </w:rPr>
               <w:t>Num</w:t>
             </w:r>
-            <w:proofErr w:type="spellEnd"/>
           </w:p>
         </w:tc>
         <w:tc>
@@ -8374,7 +8168,7 @@
       <w:tr>
         <w:tc>
           <w:tcPr>
-            <w:tcW w:w="823" w:type="pct"/>
+            <w:tcW w:w="1128" w:type="pct"/>
           </w:tcPr>
           <w:p>
             <w:pPr>
@@ -8386,20 +8180,30 @@
                 <w:rFonts w:ascii="Times New Roman" w:hAnsi="Times New Roman" w:cs="Times New Roman"/>
               </w:rPr>
             </w:pPr>
-            <w:commentRangeStart w:id="5"/>
-            <w:r>
-              <w:rPr>
-                <w:rFonts w:ascii="Times New Roman" w:hAnsi="Times New Roman" w:cs="Times New Roman"/>
-              </w:rPr>
-              <w:t>4</w:t>
-            </w:r>
-            <w:commentRangeEnd w:id="5"/>
-            <w:r>
-              <w:rPr>
-                <w:rStyle w:val="CommentReference"/>
-              </w:rPr>
-              <w:commentReference w:id="5"/>
-            </w:r>
+            <w:commentRangeStart w:id="6"/>
+            <w:del w:id="7" w:author="Daniel J Hocking" w:date="2017-06-01T15:30:00Z">
+              <w:r>
+                <w:rPr>
+                  <w:rFonts w:ascii="Times New Roman" w:hAnsi="Times New Roman" w:cs="Times New Roman"/>
+                </w:rPr>
+                <w:delText>4</w:delText>
+              </w:r>
+              <w:commentRangeEnd w:id="6"/>
+              <w:r>
+                <w:rPr>
+                  <w:rStyle w:val="CommentReference"/>
+                </w:rPr>
+                <w:commentReference w:id="6"/>
+              </w:r>
+            </w:del>
+            <w:ins w:id="8" w:author="Daniel J Hocking" w:date="2017-06-01T15:30:00Z">
+              <w:r>
+                <w:rPr>
+                  <w:rFonts w:ascii="Times New Roman" w:hAnsi="Times New Roman" w:cs="Times New Roman"/>
+                </w:rPr>
+                <w:t>5</w:t>
+              </w:r>
+            </w:ins>
           </w:p>
         </w:tc>
         <w:tc>
@@ -8474,7 +8278,7 @@
       <w:tr>
         <w:tc>
           <w:tcPr>
-            <w:tcW w:w="823" w:type="pct"/>
+            <w:tcW w:w="1128" w:type="pct"/>
           </w:tcPr>
           <w:p>
             <w:pPr>
@@ -8490,7 +8294,7 @@
               <w:rPr>
                 <w:rFonts w:ascii="Times New Roman" w:hAnsi="Times New Roman" w:cs="Times New Roman"/>
               </w:rPr>
-              <w:t>5</w:t>
+              <w:t>7</w:t>
             </w:r>
           </w:p>
         </w:tc>
@@ -8572,7 +8376,7 @@
       <w:tr>
         <w:tc>
           <w:tcPr>
-            <w:tcW w:w="823" w:type="pct"/>
+            <w:tcW w:w="1128" w:type="pct"/>
           </w:tcPr>
           <w:p>
             <w:pPr>
@@ -8588,7 +8392,7 @@
               <w:rPr>
                 <w:rFonts w:ascii="Times New Roman" w:hAnsi="Times New Roman" w:cs="Times New Roman"/>
               </w:rPr>
-              <w:t>7</w:t>
+              <w:t>4</w:t>
             </w:r>
           </w:p>
         </w:tc>
@@ -8676,7 +8480,7 @@
       <w:tr>
         <w:tc>
           <w:tcPr>
-            <w:tcW w:w="823" w:type="pct"/>
+            <w:tcW w:w="1128" w:type="pct"/>
           </w:tcPr>
           <w:p>
             <w:pPr>
@@ -8692,7 +8496,7 @@
               <w:rPr>
                 <w:rFonts w:ascii="Times New Roman" w:hAnsi="Times New Roman" w:cs="Times New Roman"/>
               </w:rPr>
-              <w:t>3</w:t>
+              <w:t>2</w:t>
             </w:r>
           </w:p>
         </w:tc>
@@ -8768,7 +8572,7 @@
       <w:tr>
         <w:tc>
           <w:tcPr>
-            <w:tcW w:w="823" w:type="pct"/>
+            <w:tcW w:w="1128" w:type="pct"/>
           </w:tcPr>
           <w:p>
             <w:pPr>
@@ -8784,7 +8588,7 @@
               <w:rPr>
                 <w:rFonts w:ascii="Times New Roman" w:hAnsi="Times New Roman" w:cs="Times New Roman"/>
               </w:rPr>
-              <w:t>2</w:t>
+              <w:t>3</w:t>
             </w:r>
           </w:p>
         </w:tc>
@@ -8860,7 +8664,7 @@
       <w:tr>
         <w:tc>
           <w:tcPr>
-            <w:tcW w:w="823" w:type="pct"/>
+            <w:tcW w:w="1128" w:type="pct"/>
           </w:tcPr>
           <w:p>
             <w:pPr>
@@ -8952,7 +8756,99 @@
       <w:tr>
         <w:tc>
           <w:tcPr>
-            <w:tcW w:w="823" w:type="pct"/>
+            <w:tcW w:w="1128" w:type="pct"/>
+          </w:tcPr>
+          <w:p>
+            <w:pPr>
+              <w:tabs>
+                <w:tab w:val="left" w:pos="360"/>
+                <w:tab w:val="left" w:pos="8640"/>
+              </w:tabs>
+              <w:rPr>
+                <w:rFonts w:ascii="Times New Roman" w:hAnsi="Times New Roman" w:cs="Times New Roman"/>
+              </w:rPr>
+            </w:pPr>
+            <w:r>
+              <w:rPr>
+                <w:rFonts w:ascii="Times New Roman" w:hAnsi="Times New Roman" w:cs="Times New Roman"/>
+              </w:rPr>
+              <w:t>6</w:t>
+            </w:r>
+          </w:p>
+        </w:tc>
+        <w:tc>
+          <w:tcPr>
+            <w:tcW w:w="2060" w:type="pct"/>
+          </w:tcPr>
+          <w:p>
+            <w:pPr>
+              <w:tabs>
+                <w:tab w:val="left" w:pos="360"/>
+                <w:tab w:val="left" w:pos="8640"/>
+              </w:tabs>
+              <w:rPr>
+                <w:rFonts w:ascii="Times New Roman" w:hAnsi="Times New Roman" w:cs="Times New Roman"/>
+              </w:rPr>
+            </w:pPr>
+            <w:r>
+              <w:rPr>
+                <w:rFonts w:ascii="Times New Roman" w:hAnsi="Times New Roman" w:cs="Times New Roman"/>
+              </w:rPr>
+              <w:t>S + ST</w:t>
+            </w:r>
+          </w:p>
+        </w:tc>
+        <w:tc>
+          <w:tcPr>
+            <w:tcW w:w="0" w:type="auto"/>
+          </w:tcPr>
+          <w:p>
+            <w:pPr>
+              <w:tabs>
+                <w:tab w:val="left" w:pos="360"/>
+                <w:tab w:val="left" w:pos="8640"/>
+              </w:tabs>
+              <w:jc w:val="center"/>
+              <w:rPr>
+                <w:rFonts w:ascii="Times New Roman" w:hAnsi="Times New Roman" w:cs="Times New Roman"/>
+              </w:rPr>
+            </w:pPr>
+            <w:r>
+              <w:rPr>
+                <w:rFonts w:ascii="Times New Roman" w:hAnsi="Times New Roman" w:cs="Times New Roman"/>
+              </w:rPr>
+              <w:t>NA</w:t>
+            </w:r>
+          </w:p>
+        </w:tc>
+        <w:tc>
+          <w:tcPr>
+            <w:tcW w:w="0" w:type="auto"/>
+          </w:tcPr>
+          <w:p>
+            <w:pPr>
+              <w:tabs>
+                <w:tab w:val="left" w:pos="360"/>
+                <w:tab w:val="left" w:pos="8640"/>
+              </w:tabs>
+              <w:jc w:val="center"/>
+              <w:rPr>
+                <w:rFonts w:ascii="Times New Roman" w:hAnsi="Times New Roman" w:cs="Times New Roman"/>
+              </w:rPr>
+            </w:pPr>
+            <w:r>
+              <w:rPr>
+                <w:rFonts w:ascii="Times New Roman" w:hAnsi="Times New Roman" w:cs="Times New Roman"/>
+              </w:rPr>
+              <w:t>NA</w:t>
+            </w:r>
+          </w:p>
+        </w:tc>
+      </w:tr>
+      <w:tr>
+        <w:tc>
+          <w:tcPr>
+            <w:tcW w:w="1128" w:type="pct"/>
             <w:tcBorders>
               <w:bottom w:val="single" w:sz="4" w:space="0" w:color="auto"/>
             </w:tcBorders>
@@ -9117,14 +9013,12 @@
                 <w:rFonts w:ascii="Times New Roman" w:hAnsi="Times New Roman" w:cs="Times New Roman"/>
               </w:rPr>
             </w:pPr>
-            <w:proofErr w:type="spellStart"/>
             <w:r>
               <w:rPr>
                 <w:rFonts w:ascii="Times New Roman" w:hAnsi="Times New Roman" w:cs="Times New Roman"/>
               </w:rPr>
               <w:t>Num</w:t>
             </w:r>
-            <w:proofErr w:type="spellEnd"/>
           </w:p>
         </w:tc>
         <w:tc>
@@ -10038,19 +9932,19 @@
         </w:rPr>
         <w:t xml:space="preserve"> </w:t>
       </w:r>
-      <w:commentRangeStart w:id="6"/>
+      <w:commentRangeStart w:id="9"/>
       <w:r>
         <w:rPr>
           <w:rFonts w:ascii="Times New Roman" w:hAnsi="Times New Roman" w:cs="Times New Roman"/>
         </w:rPr>
         <w:t>Refer to Table 1 for naming of parameters</w:t>
       </w:r>
-      <w:commentRangeEnd w:id="6"/>
+      <w:commentRangeEnd w:id="9"/>
       <w:r>
         <w:rPr>
           <w:rStyle w:val="CommentReference"/>
         </w:rPr>
-        <w:commentReference w:id="6"/>
+        <w:commentReference w:id="9"/>
       </w:r>
       <w:r>
         <w:rPr>
@@ -10494,8 +10388,6 @@
             </w:r>
           </w:p>
         </w:tc>
-        <w:bookmarkStart w:id="7" w:name="_GoBack"/>
-        <w:bookmarkEnd w:id="7"/>
       </w:tr>
       <w:tr>
         <w:tc>
@@ -12372,19 +12264,11 @@
                 <w:rFonts w:ascii="Times New Roman" w:hAnsi="Times New Roman" w:cs="Times New Roman"/>
               </w:rPr>
             </w:pPr>
-            <w:proofErr w:type="spellStart"/>
-            <w:r>
-              <w:rPr>
-                <w:rFonts w:ascii="Times New Roman" w:hAnsi="Times New Roman" w:cs="Times New Roman"/>
-              </w:rPr>
-              <w:t>Spatio</w:t>
-            </w:r>
-            <w:proofErr w:type="spellEnd"/>
-            <w:r>
-              <w:rPr>
-                <w:rFonts w:ascii="Times New Roman" w:hAnsi="Times New Roman" w:cs="Times New Roman"/>
-              </w:rPr>
-              <w:t>-temporal decay</w:t>
+            <w:r>
+              <w:rPr>
+                <w:rFonts w:ascii="Times New Roman" w:hAnsi="Times New Roman" w:cs="Times New Roman"/>
+              </w:rPr>
+              <w:t>Spatio-temporal decay</w:t>
             </w:r>
             <w:r>
               <w:rPr>
@@ -12541,21 +12425,7 @@
               <w:rPr>
                 <w:rFonts w:ascii="Times New Roman" w:hAnsi="Times New Roman" w:cs="Times New Roman"/>
               </w:rPr>
-              <w:t xml:space="preserve">Asymptotic </w:t>
-            </w:r>
-            <w:proofErr w:type="spellStart"/>
-            <w:r>
-              <w:rPr>
-                <w:rFonts w:ascii="Times New Roman" w:hAnsi="Times New Roman" w:cs="Times New Roman"/>
-              </w:rPr>
-              <w:t>spatio</w:t>
-            </w:r>
-            <w:proofErr w:type="spellEnd"/>
-            <w:r>
-              <w:rPr>
-                <w:rFonts w:ascii="Times New Roman" w:hAnsi="Times New Roman" w:cs="Times New Roman"/>
-              </w:rPr>
-              <w:t>-temporal SD</w:t>
+              <w:t>Asymptotic spatio-temporal SD</w:t>
             </w:r>
             <w:r>
               <w:rPr>
@@ -12718,19 +12588,11 @@
                 <w:rFonts w:ascii="Times New Roman" w:hAnsi="Times New Roman" w:cs="Times New Roman"/>
               </w:rPr>
             </w:pPr>
-            <w:proofErr w:type="spellStart"/>
-            <w:r>
-              <w:rPr>
-                <w:rFonts w:ascii="Times New Roman" w:hAnsi="Times New Roman" w:cs="Times New Roman"/>
-              </w:rPr>
-              <w:t>Overdispersion</w:t>
-            </w:r>
-            <w:proofErr w:type="spellEnd"/>
-            <w:r>
-              <w:rPr>
-                <w:rFonts w:ascii="Times New Roman" w:hAnsi="Times New Roman" w:cs="Times New Roman"/>
-              </w:rPr>
-              <w:t xml:space="preserve"> SD</w:t>
+            <w:r>
+              <w:rPr>
+                <w:rFonts w:ascii="Times New Roman" w:hAnsi="Times New Roman" w:cs="Times New Roman"/>
+              </w:rPr>
+              <w:t>Overdispersion SD</w:t>
             </w:r>
             <w:r>
               <w:rPr>
@@ -12938,20 +12800,20 @@
           <w:rFonts w:ascii="Times New Roman" w:hAnsi="Times New Roman" w:cs="Times New Roman"/>
         </w:rPr>
       </w:pPr>
-      <w:commentRangeStart w:id="8"/>
+      <w:commentRangeStart w:id="10"/>
       <w:r>
         <w:rPr>
           <w:rFonts w:ascii="Times New Roman" w:hAnsi="Times New Roman" w:cs="Times New Roman"/>
         </w:rPr>
         <w:t xml:space="preserve">Figure 1. </w:t>
       </w:r>
-      <w:commentRangeEnd w:id="8"/>
+      <w:commentRangeEnd w:id="10"/>
       <w:r>
         <w:rPr>
           <w:rStyle w:val="CommentReference"/>
           <w:rFonts w:ascii="Times New Roman" w:hAnsi="Times New Roman" w:cs="Times New Roman"/>
         </w:rPr>
-        <w:commentReference w:id="8"/>
+        <w:commentReference w:id="10"/>
       </w:r>
       <w:r>
         <w:rPr>
@@ -13214,7 +13076,7 @@
         </w:rPr>
         <w:t xml:space="preserve">. Parameter estimates, abundance estimates, and abundance accuracy (RMSE) </w:t>
       </w:r>
-      <w:commentRangeStart w:id="9"/>
+      <w:commentRangeStart w:id="11"/>
       <w:r>
         <w:rPr>
           <w:rFonts w:ascii="Times New Roman" w:hAnsi="Times New Roman" w:cs="Times New Roman"/>
@@ -13239,12 +13101,12 @@
         </w:rPr>
         <w:t>(</w:t>
       </w:r>
-      <w:commentRangeEnd w:id="9"/>
+      <w:commentRangeEnd w:id="11"/>
       <w:r>
         <w:rPr>
           <w:rStyle w:val="CommentReference"/>
         </w:rPr>
-        <w:commentReference w:id="9"/>
+        <w:commentReference w:id="11"/>
       </w:r>
       <w:r>
         <w:rPr>
@@ -13270,7 +13132,7 @@
         </w:rPr>
         <w:t xml:space="preserve">. </w:t>
       </w:r>
-      <w:del w:id="10" w:author="Letcher, Benjamin" w:date="2017-01-25T11:43:00Z">
+      <w:del w:id="12" w:author="Letcher, Benjamin" w:date="2017-01-25T11:43:00Z">
         <w:r>
           <w:rPr>
             <w:rFonts w:ascii="Times New Roman" w:hAnsi="Times New Roman" w:cs="Times New Roman"/>
@@ -13278,7 +13140,7 @@
           <w:delText xml:space="preserve">Variation </w:delText>
         </w:r>
       </w:del>
-      <w:ins w:id="11" w:author="Letcher, Benjamin" w:date="2017-01-25T11:43:00Z">
+      <w:ins w:id="13" w:author="Letcher, Benjamin" w:date="2017-01-25T11:43:00Z">
         <w:r>
           <w:rPr>
             <w:rFonts w:ascii="Times New Roman" w:hAnsi="Times New Roman" w:cs="Times New Roman"/>
@@ -13298,7 +13160,7 @@
         </w:rPr>
         <w:t>in the boxplots represent</w:t>
       </w:r>
-      <w:del w:id="12" w:author="Letcher, Benjamin" w:date="2017-01-25T11:43:00Z">
+      <w:del w:id="14" w:author="Letcher, Benjamin" w:date="2017-01-25T11:43:00Z">
         <w:r>
           <w:rPr>
             <w:rFonts w:ascii="Times New Roman" w:hAnsi="Times New Roman" w:cs="Times New Roman"/>
@@ -13310,16 +13172,8 @@
         <w:rPr>
           <w:rFonts w:ascii="Times New Roman" w:hAnsi="Times New Roman" w:cs="Times New Roman"/>
         </w:rPr>
-        <w:t xml:space="preserve"> the combined uncertainty from 200 simulations and variation in simulated levels </w:t>
-      </w:r>
-      <w:proofErr w:type="gramStart"/>
-      <w:r>
-        <w:rPr>
-          <w:rFonts w:ascii="Times New Roman" w:hAnsi="Times New Roman" w:cs="Times New Roman"/>
-        </w:rPr>
-        <w:t xml:space="preserve">of </w:t>
-      </w:r>
-      <w:proofErr w:type="gramEnd"/>
+        <w:t xml:space="preserve"> the combined uncertainty from 200 simulations and variation in simulated levels of </w:t>
+      </w:r>
       <m:oMath>
         <m:sSubSup>
           <m:sSubSupPr>
@@ -13392,7 +13246,7 @@
           <w:rFonts w:ascii="Times New Roman" w:hAnsi="Times New Roman" w:cs="Times New Roman"/>
         </w:rPr>
       </w:pPr>
-      <w:commentRangeStart w:id="13"/>
+      <w:commentRangeStart w:id="15"/>
       <w:r>
         <w:rPr>
           <w:rFonts w:ascii="Times New Roman" w:hAnsi="Times New Roman" w:cs="Times New Roman"/>
@@ -13448,13 +13302,13 @@
           </wp:inline>
         </w:drawing>
       </w:r>
-      <w:commentRangeEnd w:id="13"/>
+      <w:commentRangeEnd w:id="15"/>
       <w:r>
         <w:rPr>
           <w:rStyle w:val="CommentReference"/>
           <w:rFonts w:ascii="Times New Roman" w:hAnsi="Times New Roman" w:cs="Times New Roman"/>
         </w:rPr>
-        <w:commentReference w:id="13"/>
+        <w:commentReference w:id="15"/>
       </w:r>
     </w:p>
     <w:p>
@@ -14342,19 +14196,19 @@
         </w:rPr>
         <w:t xml:space="preserve">, and </w:t>
       </w:r>
-      <w:commentRangeStart w:id="14"/>
+      <w:commentRangeStart w:id="16"/>
       <w:r>
         <w:rPr>
           <w:rFonts w:ascii="Times New Roman" w:hAnsi="Times New Roman" w:cs="Times New Roman"/>
         </w:rPr>
         <w:t xml:space="preserve">mean abundance </w:t>
       </w:r>
-      <w:commentRangeEnd w:id="14"/>
+      <w:commentRangeEnd w:id="16"/>
       <w:r>
         <w:rPr>
           <w:rStyle w:val="CommentReference"/>
         </w:rPr>
-        <w:commentReference w:id="14"/>
+        <w:commentReference w:id="16"/>
       </w:r>
       <w:r>
         <w:rPr>
@@ -14906,19 +14760,19 @@
         </w:rPr>
         <w:t xml:space="preserve">, and </w:t>
       </w:r>
-      <w:commentRangeStart w:id="15"/>
+      <w:commentRangeStart w:id="17"/>
       <w:r>
         <w:rPr>
           <w:rFonts w:ascii="Times New Roman" w:hAnsi="Times New Roman" w:cs="Times New Roman"/>
         </w:rPr>
         <w:t xml:space="preserve">mean abundance </w:t>
       </w:r>
-      <w:commentRangeEnd w:id="15"/>
+      <w:commentRangeEnd w:id="17"/>
       <w:r>
         <w:rPr>
           <w:rStyle w:val="CommentReference"/>
         </w:rPr>
-        <w:commentReference w:id="15"/>
+        <w:commentReference w:id="17"/>
       </w:r>
       <w:r>
         <w:rPr>
@@ -15054,8 +14908,7 @@
           <w:rFonts w:ascii="Times New Roman" w:hAnsi="Times New Roman" w:cs="Times New Roman"/>
         </w:rPr>
       </w:pPr>
-      <w:commentRangeStart w:id="16"/>
-      <w:proofErr w:type="gramStart"/>
+      <w:commentRangeStart w:id="18"/>
       <w:r>
         <w:rPr>
           <w:rFonts w:ascii="Times New Roman" w:hAnsi="Times New Roman" w:cs="Times New Roman"/>
@@ -15072,36 +14925,21 @@
         <w:rPr>
           <w:rFonts w:ascii="Times New Roman" w:hAnsi="Times New Roman" w:cs="Times New Roman"/>
         </w:rPr>
-        <w:t xml:space="preserve"> (low res).</w:t>
-      </w:r>
-      <w:proofErr w:type="gramEnd"/>
-      <w:r>
-        <w:rPr>
-          <w:rFonts w:ascii="Times New Roman" w:hAnsi="Times New Roman" w:cs="Times New Roman"/>
-        </w:rPr>
-        <w:t xml:space="preserve"> </w:t>
-      </w:r>
-      <w:commentRangeEnd w:id="16"/>
+        <w:t xml:space="preserve"> (low res). </w:t>
+      </w:r>
+      <w:commentRangeEnd w:id="18"/>
       <w:r>
         <w:rPr>
           <w:rStyle w:val="CommentReference"/>
           <w:rFonts w:ascii="Times New Roman" w:hAnsi="Times New Roman" w:cs="Times New Roman"/>
         </w:rPr>
-        <w:commentReference w:id="16"/>
-      </w:r>
-      <w:proofErr w:type="gramStart"/>
-      <w:r>
-        <w:rPr>
-          <w:rFonts w:ascii="Times New Roman" w:hAnsi="Times New Roman" w:cs="Times New Roman"/>
-        </w:rPr>
-        <w:t>Example of a spatiotemporal simulation of the abundance along a stream network over time.</w:t>
-      </w:r>
-      <w:proofErr w:type="gramEnd"/>
-      <w:r>
-        <w:rPr>
-          <w:rFonts w:ascii="Times New Roman" w:hAnsi="Times New Roman" w:cs="Times New Roman"/>
-        </w:rPr>
-        <w:t xml:space="preserve"> The top row shows the true (simulated) abundances and the middle row </w:t>
+        <w:commentReference w:id="18"/>
+      </w:r>
+      <w:r>
+        <w:rPr>
+          <w:rFonts w:ascii="Times New Roman" w:hAnsi="Times New Roman" w:cs="Times New Roman"/>
+        </w:rPr>
+        <w:t xml:space="preserve">Example of a spatiotemporal simulation of the abundance along a stream network over time. The top row shows the true (simulated) abundances and the middle row </w:t>
       </w:r>
       <w:r>
         <w:rPr>
@@ -15122,19 +14960,19 @@
         </w:rPr>
         <w:t xml:space="preserve">. The bottom row shows the mean expected </w:t>
       </w:r>
-      <w:commentRangeStart w:id="17"/>
+      <w:commentRangeStart w:id="19"/>
       <w:r>
         <w:rPr>
           <w:rFonts w:ascii="Times New Roman" w:hAnsi="Times New Roman" w:cs="Times New Roman"/>
         </w:rPr>
         <w:t xml:space="preserve">abundance </w:t>
       </w:r>
-      <w:commentRangeEnd w:id="17"/>
+      <w:commentRangeEnd w:id="19"/>
       <w:r>
         <w:rPr>
           <w:rStyle w:val="CommentReference"/>
         </w:rPr>
-        <w:commentReference w:id="17"/>
+        <w:commentReference w:id="19"/>
       </w:r>
       <w:r>
         <w:rPr>
@@ -15200,7 +15038,7 @@
           </m:sub>
         </m:sSub>
       </m:oMath>
-      <w:commentRangeStart w:id="18"/>
+      <w:commentRangeStart w:id="20"/>
       <w:r>
         <w:rPr>
           <w:rFonts w:ascii="Times New Roman" w:hAnsi="Times New Roman" w:cs="Times New Roman"/>
@@ -15248,13 +15086,13 @@
         </w:rPr>
         <w:t>, theta_st, sigma_st, AR1, sampled at N_sites = 50 in N_years</w:t>
       </w:r>
-      <w:commentRangeEnd w:id="18"/>
+      <w:commentRangeEnd w:id="20"/>
       <w:r>
         <w:rPr>
           <w:rStyle w:val="CommentReference"/>
           <w:rFonts w:ascii="Times New Roman" w:hAnsi="Times New Roman" w:cs="Times New Roman"/>
         </w:rPr>
-        <w:commentReference w:id="18"/>
+        <w:commentReference w:id="20"/>
       </w:r>
       <w:r>
         <w:rPr>
@@ -15676,19 +15514,19 @@
         </w:rPr>
         <w:t xml:space="preserve">, and </w:t>
       </w:r>
-      <w:commentRangeStart w:id="19"/>
+      <w:commentRangeStart w:id="21"/>
       <w:r>
         <w:rPr>
           <w:rFonts w:ascii="Times New Roman" w:hAnsi="Times New Roman" w:cs="Times New Roman"/>
         </w:rPr>
         <w:t xml:space="preserve">mean abundance </w:t>
       </w:r>
-      <w:commentRangeEnd w:id="19"/>
+      <w:commentRangeEnd w:id="21"/>
       <w:r>
         <w:rPr>
           <w:rStyle w:val="CommentReference"/>
         </w:rPr>
-        <w:commentReference w:id="19"/>
+        <w:commentReference w:id="21"/>
       </w:r>
       <w:r>
         <w:rPr>
@@ -15829,20 +15667,20 @@
           <w:rFonts w:ascii="Times New Roman" w:hAnsi="Times New Roman" w:cs="Times New Roman"/>
         </w:rPr>
       </w:pPr>
-      <w:commentRangeStart w:id="20"/>
+      <w:commentRangeStart w:id="22"/>
       <w:r>
         <w:rPr>
           <w:rFonts w:ascii="Times New Roman" w:hAnsi="Times New Roman" w:cs="Times New Roman"/>
         </w:rPr>
         <w:t>Figure 7</w:t>
       </w:r>
-      <w:commentRangeEnd w:id="20"/>
+      <w:commentRangeEnd w:id="22"/>
       <w:r>
         <w:rPr>
           <w:rStyle w:val="CommentReference"/>
           <w:rFonts w:ascii="Times New Roman" w:hAnsi="Times New Roman" w:cs="Times New Roman"/>
         </w:rPr>
-        <w:commentReference w:id="20"/>
+        <w:commentReference w:id="22"/>
       </w:r>
       <w:r>
         <w:rPr>
@@ -15850,33 +15688,25 @@
         </w:rPr>
         <w:t xml:space="preserve">. </w:t>
       </w:r>
-      <w:commentRangeStart w:id="21"/>
-      <w:proofErr w:type="gramStart"/>
+      <w:commentRangeStart w:id="23"/>
       <w:r>
         <w:rPr>
           <w:rFonts w:ascii="Times New Roman" w:hAnsi="Times New Roman" w:cs="Times New Roman"/>
         </w:rPr>
         <w:t xml:space="preserve">Decay </w:t>
       </w:r>
-      <w:commentRangeEnd w:id="21"/>
+      <w:commentRangeEnd w:id="23"/>
       <w:r>
         <w:rPr>
           <w:rStyle w:val="CommentReference"/>
         </w:rPr>
-        <w:commentReference w:id="21"/>
-      </w:r>
-      <w:r>
-        <w:rPr>
-          <w:rFonts w:ascii="Times New Roman" w:hAnsi="Times New Roman" w:cs="Times New Roman"/>
-        </w:rPr>
-        <w:t>curves with distance for adult and YOY Brook Trout in the West Susquehanna watershed for the model including temporal and spatiotemporal components.</w:t>
-      </w:r>
-      <w:proofErr w:type="gramEnd"/>
-      <w:r>
-        <w:rPr>
-          <w:rFonts w:ascii="Times New Roman" w:hAnsi="Times New Roman" w:cs="Times New Roman"/>
-        </w:rPr>
-        <w:t xml:space="preserve"> </w:t>
+        <w:commentReference w:id="23"/>
+      </w:r>
+      <w:r>
+        <w:rPr>
+          <w:rFonts w:ascii="Times New Roman" w:hAnsi="Times New Roman" w:cs="Times New Roman"/>
+        </w:rPr>
+        <w:t xml:space="preserve">curves with distance for adult and YOY Brook Trout in the West Susquehanna watershed for the model including temporal and spatiotemporal components. </w:t>
       </w:r>
       <m:oMath>
         <m:sSub>
@@ -15930,19 +15760,11 @@
         </w:rPr>
         <w:t xml:space="preserve"> </w:t>
       </w:r>
-      <w:proofErr w:type="gramStart"/>
-      <w:r>
-        <w:rPr>
-          <w:rFonts w:ascii="Times New Roman" w:hAnsi="Times New Roman" w:cs="Times New Roman"/>
-        </w:rPr>
-        <w:t>is</w:t>
-      </w:r>
-      <w:proofErr w:type="gramEnd"/>
-      <w:r>
-        <w:rPr>
-          <w:rFonts w:ascii="Times New Roman" w:hAnsi="Times New Roman" w:cs="Times New Roman"/>
-        </w:rPr>
-        <w:t xml:space="preserve"> the expected correlation between parent and child nodes for a given distance</w:t>
+      <w:r>
+        <w:rPr>
+          <w:rFonts w:ascii="Times New Roman" w:hAnsi="Times New Roman" w:cs="Times New Roman"/>
+        </w:rPr>
+        <w:t>is the expected correlation between parent and child nodes for a given distance</w:t>
       </w:r>
       <w:r>
         <w:rPr>
@@ -16103,7 +15925,6 @@
         </w:rPr>
         <w:t xml:space="preserve">Below. </w:t>
       </w:r>
-      <w:proofErr w:type="gramStart"/>
       <w:r>
         <w:rPr>
           <w:rFonts w:ascii="Times New Roman" w:hAnsi="Times New Roman" w:cs="Times New Roman"/>
@@ -16114,14 +15935,7 @@
         <w:rPr>
           <w:rFonts w:ascii="Times New Roman" w:hAnsi="Times New Roman" w:cs="Times New Roman"/>
         </w:rPr>
-        <w:t>.</w:t>
-      </w:r>
-      <w:proofErr w:type="gramEnd"/>
-      <w:r>
-        <w:rPr>
-          <w:rFonts w:ascii="Times New Roman" w:hAnsi="Times New Roman" w:cs="Times New Roman"/>
-        </w:rPr>
-        <w:t xml:space="preserve"> Shows lack of stock-recruit relationship but modest effect of YOY to adult recruitment. These are both known for brook trout but I’m not sure how much they’re referenced directly. It’s not the focus of this paper and I think our model works modestly at best for YOY.</w:t>
+        <w:t>. Shows lack of stock-recruit relationship but modest effect of YOY to adult recruitment. These are both known for brook trout but I’m not sure how much they’re referenced directly. It’s not the focus of this paper and I think our model works modestly at best for YOY.</w:t>
       </w:r>
     </w:p>
     <w:p>
@@ -16196,7 +16010,7 @@
 </file>
 
 <file path=word/comments.xml><?xml version="1.0" encoding="utf-8"?>
-<w:comments xmlns:wpc="http://schemas.microsoft.com/office/word/2010/wordprocessingCanvas" xmlns:mc="http://schemas.openxmlformats.org/markup-compatibility/2006" xmlns:o="urn:schemas-microsoft-com:office:office" xmlns:r="http://schemas.openxmlformats.org/officeDocument/2006/relationships" xmlns:m="http://schemas.openxmlformats.org/officeDocument/2006/math" xmlns:v="urn:schemas-microsoft-com:vml" xmlns:wp14="http://schemas.microsoft.com/office/word/2010/wordprocessingDrawing" xmlns:wp="http://schemas.openxmlformats.org/drawingml/2006/wordprocessingDrawing" xmlns:w10="urn:schemas-microsoft-com:office:word" xmlns:w="http://schemas.openxmlformats.org/wordprocessingml/2006/main" xmlns:w14="http://schemas.microsoft.com/office/word/2010/wordml" xmlns:wpg="http://schemas.microsoft.com/office/word/2010/wordprocessingGroup" xmlns:wpi="http://schemas.microsoft.com/office/word/2010/wordprocessingInk" xmlns:wne="http://schemas.microsoft.com/office/word/2006/wordml" xmlns:wps="http://schemas.microsoft.com/office/word/2010/wordprocessingShape" mc:Ignorable="w14 wp14">
+<w:comments xmlns:wpc="http://schemas.microsoft.com/office/word/2010/wordprocessingCanvas" xmlns:mo="http://schemas.microsoft.com/office/mac/office/2008/main" xmlns:mc="http://schemas.openxmlformats.org/markup-compatibility/2006" xmlns:mv="urn:schemas-microsoft-com:mac:vml" xmlns:o="urn:schemas-microsoft-com:office:office" xmlns:r="http://schemas.openxmlformats.org/officeDocument/2006/relationships" xmlns:m="http://schemas.openxmlformats.org/officeDocument/2006/math" xmlns:v="urn:schemas-microsoft-com:vml" xmlns:wp14="http://schemas.microsoft.com/office/word/2010/wordprocessingDrawing" xmlns:wp="http://schemas.openxmlformats.org/drawingml/2006/wordprocessingDrawing" xmlns:w10="urn:schemas-microsoft-com:office:word" xmlns:w="http://schemas.openxmlformats.org/wordprocessingml/2006/main" xmlns:w14="http://schemas.microsoft.com/office/word/2010/wordml" xmlns:w15="http://schemas.microsoft.com/office/word/2012/wordml" xmlns:wpg="http://schemas.microsoft.com/office/word/2010/wordprocessingGroup" xmlns:wpi="http://schemas.microsoft.com/office/word/2010/wordprocessingInk" xmlns:wne="http://schemas.microsoft.com/office/word/2006/wordml" xmlns:wps="http://schemas.microsoft.com/office/word/2010/wordprocessingShape" mc:Ignorable="w14 w15 wp14">
   <w:comment w:id="0" w:author="anon anon" w:date="2017-01-10T14:03:00Z" w:initials="anon">
     <w:p>
       <w:pPr>
@@ -16213,7 +16027,7 @@
       </w:r>
     </w:p>
   </w:comment>
-  <w:comment w:id="5" w:author="Letcher, Benjamin" w:date="2017-01-25T11:04:00Z" w:initials="BHL">
+  <w:comment w:id="6" w:author="Letcher, Benjamin" w:date="2017-01-25T11:04:00Z" w:initials="BHL">
     <w:p>
       <w:pPr>
         <w:pStyle w:val="CommentText"/>
@@ -16229,7 +16043,7 @@
       </w:r>
     </w:p>
   </w:comment>
-  <w:comment w:id="6" w:author="anon anon" w:date="2017-01-10T14:29:00Z" w:initials="anon">
+  <w:comment w:id="9" w:author="anon anon" w:date="2017-01-10T14:29:00Z" w:initials="anon">
     <w:p>
       <w:pPr>
         <w:pStyle w:val="CommentText"/>
@@ -16249,7 +16063,7 @@
       </w:r>
     </w:p>
   </w:comment>
-  <w:comment w:id="8" w:author="Daniel Hocking" w:date="2016-08-05T15:26:00Z" w:initials="DJH">
+  <w:comment w:id="10" w:author="Daniel Hocking" w:date="2016-08-05T15:26:00Z" w:initials="DJH">
     <w:p>
       <w:pPr>
         <w:pStyle w:val="CommentText"/>
@@ -16265,7 +16079,7 @@
       </w:r>
     </w:p>
   </w:comment>
-  <w:comment w:id="9" w:author="Letcher, Benjamin" w:date="2017-01-25T11:44:00Z" w:initials="BHL">
+  <w:comment w:id="11" w:author="Letcher, Benjamin" w:date="2017-01-25T11:44:00Z" w:initials="BHL">
     <w:p>
       <w:pPr>
         <w:pStyle w:val="CommentText"/>
@@ -16281,7 +16095,7 @@
       </w:r>
     </w:p>
   </w:comment>
-  <w:comment w:id="13" w:author="Daniel Hocking" w:date="2017-01-11T19:14:00Z" w:initials="DJH">
+  <w:comment w:id="15" w:author="Daniel Hocking" w:date="2017-01-11T19:14:00Z" w:initials="DJH">
     <w:p>
       <w:pPr>
         <w:pStyle w:val="CommentText"/>
@@ -16297,7 +16111,7 @@
       </w:r>
     </w:p>
   </w:comment>
-  <w:comment w:id="14" w:author="Daniel Hocking" w:date="2017-01-11T19:14:00Z" w:initials="DJH">
+  <w:comment w:id="16" w:author="Daniel Hocking" w:date="2017-01-11T19:14:00Z" w:initials="DJH">
     <w:p>
       <w:pPr>
         <w:pStyle w:val="CommentText"/>
@@ -16308,17 +16122,12 @@
         </w:rPr>
         <w:annotationRef/>
       </w:r>
-      <w:proofErr w:type="gramStart"/>
-      <w:r>
-        <w:t>intercept</w:t>
-      </w:r>
-      <w:proofErr w:type="gramEnd"/>
-      <w:r>
-        <w:t xml:space="preserve"> = log(10) – pull from updated text</w:t>
+      <w:r>
+        <w:t>intercept = log(10) – pull from updated text</w:t>
       </w:r>
     </w:p>
   </w:comment>
-  <w:comment w:id="15" w:author="Daniel Hocking" w:date="2017-01-10T15:02:00Z" w:initials="DJH">
+  <w:comment w:id="17" w:author="Daniel Hocking" w:date="2017-01-10T15:02:00Z" w:initials="DJH">
     <w:p>
       <w:pPr>
         <w:pStyle w:val="CommentText"/>
@@ -16329,17 +16138,12 @@
         </w:rPr>
         <w:annotationRef/>
       </w:r>
-      <w:proofErr w:type="gramStart"/>
-      <w:r>
-        <w:t>intercept</w:t>
-      </w:r>
-      <w:proofErr w:type="gramEnd"/>
-      <w:r>
-        <w:t xml:space="preserve"> = log(10)</w:t>
+      <w:r>
+        <w:t>intercept = log(10)</w:t>
       </w:r>
     </w:p>
   </w:comment>
-  <w:comment w:id="16" w:author="Thorson, James" w:date="2016-08-05T17:44:00Z" w:initials="TJ">
+  <w:comment w:id="18" w:author="Thorson, James" w:date="2016-08-05T17:44:00Z" w:initials="TJ">
     <w:p>
       <w:pPr>
         <w:pStyle w:val="CommentText"/>
@@ -16355,7 +16159,7 @@
       </w:r>
     </w:p>
   </w:comment>
-  <w:comment w:id="17" w:author="anon anon" w:date="2017-01-11T19:20:00Z" w:initials="anon">
+  <w:comment w:id="19" w:author="anon anon" w:date="2017-01-11T19:20:00Z" w:initials="anon">
     <w:p>
       <w:pPr>
         <w:pStyle w:val="CommentText"/>
@@ -16371,7 +16175,7 @@
       </w:r>
     </w:p>
   </w:comment>
-  <w:comment w:id="18" w:author="Daniel Hocking" w:date="2016-08-05T13:38:00Z" w:initials="DJH">
+  <w:comment w:id="20" w:author="Daniel Hocking" w:date="2016-08-05T13:38:00Z" w:initials="DJH">
     <w:p>
       <w:pPr>
         <w:pStyle w:val="CommentText"/>
@@ -16387,7 +16191,7 @@
       </w:r>
     </w:p>
   </w:comment>
-  <w:comment w:id="19" w:author="Daniel Hocking" w:date="2017-01-10T15:02:00Z" w:initials="DJH">
+  <w:comment w:id="21" w:author="Daniel Hocking" w:date="2017-01-10T15:02:00Z" w:initials="DJH">
     <w:p>
       <w:pPr>
         <w:pStyle w:val="CommentText"/>
@@ -16398,17 +16202,12 @@
         </w:rPr>
         <w:annotationRef/>
       </w:r>
-      <w:proofErr w:type="gramStart"/>
-      <w:r>
-        <w:t>intercept</w:t>
-      </w:r>
-      <w:proofErr w:type="gramEnd"/>
-      <w:r>
-        <w:t xml:space="preserve"> = log(10)</w:t>
+      <w:r>
+        <w:t>intercept = log(10)</w:t>
       </w:r>
     </w:p>
   </w:comment>
-  <w:comment w:id="20" w:author="Thorson, James" w:date="2016-08-05T17:46:00Z" w:initials="TJ">
+  <w:comment w:id="22" w:author="Thorson, James" w:date="2016-08-05T17:46:00Z" w:initials="TJ">
     <w:p>
       <w:pPr>
         <w:pStyle w:val="CommentText"/>
@@ -16433,19 +16232,11 @@
         <w:pStyle w:val="CommentText"/>
       </w:pPr>
       <w:r>
-        <w:t xml:space="preserve">OK, now I see that YOY is basically </w:t>
-      </w:r>
-      <w:proofErr w:type="spellStart"/>
-      <w:r>
-        <w:t>rhot</w:t>
-      </w:r>
-      <w:proofErr w:type="spellEnd"/>
-      <w:r>
-        <w:t>=0.  But still, might be worth showing as a plot.</w:t>
+        <w:t>OK, now I see that YOY is basically rhot=0.  But still, might be worth showing as a plot.</w:t>
       </w:r>
     </w:p>
   </w:comment>
-  <w:comment w:id="21" w:author="anon anon" w:date="2017-01-11T19:21:00Z" w:initials="anon">
+  <w:comment w:id="23" w:author="anon anon" w:date="2017-01-11T19:21:00Z" w:initials="anon">
     <w:p>
       <w:pPr>
         <w:pStyle w:val="CommentText"/>
@@ -16466,15 +16257,7 @@
         <w:t>rd</w:t>
       </w:r>
       <w:r>
-        <w:t xml:space="preserve"> panel with temporal decay, but again nearly 1 for both adults and </w:t>
-      </w:r>
-      <w:proofErr w:type="spellStart"/>
-      <w:r>
-        <w:t>yoy</w:t>
-      </w:r>
-      <w:proofErr w:type="spellEnd"/>
-      <w:r>
-        <w:t>.</w:t>
+        <w:t xml:space="preserve"> panel with temporal decay, but again nearly 1 for both adults and yoy.</w:t>
       </w:r>
     </w:p>
   </w:comment>
@@ -16482,45 +16265,37 @@
 </file>
 
 <file path=word/commentsExtended.xml><?xml version="1.0" encoding="utf-8"?>
-<w15:commentsEx xmlns:wpc="http://schemas.microsoft.com/office/word/2010/wordprocessingCanvas" xmlns:cx="http://schemas.microsoft.com/office/drawing/2014/chartex" xmlns:cx1="http://schemas.microsoft.com/office/drawing/2015/9/8/chartex" xmlns:mc="http://schemas.openxmlformats.org/markup-compatibility/2006" xmlns:o="urn:schemas-microsoft-com:office:office" xmlns:r="http://schemas.openxmlformats.org/officeDocument/2006/relationships" xmlns:m="http://schemas.openxmlformats.org/officeDocument/2006/math" xmlns:v="urn:schemas-microsoft-com:vml" xmlns:wp14="http://schemas.microsoft.com/office/word/2010/wordprocessingDrawing" xmlns:wp="http://schemas.openxmlformats.org/drawingml/2006/wordprocessingDrawing" xmlns:w10="urn:schemas-microsoft-com:office:word" xmlns:w="http://schemas.openxmlformats.org/wordprocessingml/2006/main" xmlns:w14="http://schemas.microsoft.com/office/word/2010/wordml" xmlns:w15="http://schemas.microsoft.com/office/word/2012/wordml" xmlns:w16se="http://schemas.microsoft.com/office/word/2015/wordml/symex" xmlns:wpg="http://schemas.microsoft.com/office/word/2010/wordprocessingGroup" xmlns:wpi="http://schemas.microsoft.com/office/word/2010/wordprocessingInk" xmlns:wne="http://schemas.microsoft.com/office/word/2006/wordml" xmlns:wps="http://schemas.microsoft.com/office/word/2010/wordprocessingShape" mc:Ignorable="w14 w15 w16se wp14">
-  <w15:commentEx w15:paraId="6ECA51C7" w15:done="0"/>
-  <w15:commentEx w15:paraId="2D3803C1" w15:done="0"/>
-  <w15:commentEx w15:paraId="7F41D04F" w15:done="0"/>
-  <w15:commentEx w15:paraId="7CD5BB04" w15:done="0"/>
-  <w15:commentEx w15:paraId="09D3F403" w15:done="0"/>
-  <w15:commentEx w15:paraId="162B363C" w15:done="0"/>
-  <w15:commentEx w15:paraId="0F1430A5" w15:done="0"/>
-  <w15:commentEx w15:paraId="1B3E750B" w15:done="0"/>
-  <w15:commentEx w15:paraId="05B7E7DF" w15:done="0"/>
-  <w15:commentEx w15:paraId="4241DE33" w15:done="0"/>
-  <w15:commentEx w15:paraId="768F56DD" w15:done="0"/>
-  <w15:commentEx w15:paraId="3CD53CF7" w15:done="0"/>
-  <w15:commentEx w15:paraId="6D11B292" w15:done="0"/>
-  <w15:commentEx w15:paraId="51061A42" w15:done="0"/>
-  <w15:commentEx w15:paraId="51C7CC74" w15:done="0"/>
-  <w15:commentEx w15:paraId="6C1171AC" w15:done="0"/>
+<w15:commentsEx xmlns:wpc="http://schemas.microsoft.com/office/word/2010/wordprocessingCanvas" xmlns:mo="http://schemas.microsoft.com/office/mac/office/2008/main" xmlns:mc="http://schemas.openxmlformats.org/markup-compatibility/2006" xmlns:mv="urn:schemas-microsoft-com:mac:vml" xmlns:o="urn:schemas-microsoft-com:office:office" xmlns:r="http://schemas.openxmlformats.org/officeDocument/2006/relationships" xmlns:m="http://schemas.openxmlformats.org/officeDocument/2006/math" xmlns:v="urn:schemas-microsoft-com:vml" xmlns:wp14="http://schemas.microsoft.com/office/word/2010/wordprocessingDrawing" xmlns:wp="http://schemas.openxmlformats.org/drawingml/2006/wordprocessingDrawing" xmlns:w10="urn:schemas-microsoft-com:office:word" xmlns:w="http://schemas.openxmlformats.org/wordprocessingml/2006/main" xmlns:w14="http://schemas.microsoft.com/office/word/2010/wordml" xmlns:w15="http://schemas.microsoft.com/office/word/2012/wordml" xmlns:wpg="http://schemas.microsoft.com/office/word/2010/wordprocessingGroup" xmlns:wpi="http://schemas.microsoft.com/office/word/2010/wordprocessingInk" xmlns:wne="http://schemas.microsoft.com/office/word/2006/wordml" xmlns:wps="http://schemas.microsoft.com/office/word/2010/wordprocessingShape" mc:Ignorable="w14 w15 wp14">
+  <w15:commentEx w15:paraId="58547906" w15:done="0"/>
+  <w15:commentEx w15:paraId="4888E9A0" w15:done="0"/>
+  <w15:commentEx w15:paraId="7FB2A3D4" w15:done="0"/>
   <w15:commentEx w15:paraId="27CA5609" w15:done="0"/>
-  <w15:commentEx w15:paraId="6172F035" w15:done="0"/>
+  <w15:commentEx w15:paraId="51181B6D" w15:done="0"/>
   <w15:commentEx w15:paraId="635154CD" w15:done="0"/>
+  <w15:commentEx w15:paraId="67B29050" w15:done="0"/>
+  <w15:commentEx w15:paraId="71A2848D" w15:done="0"/>
   <w15:commentEx w15:paraId="70EB05B4" w15:done="0"/>
+  <w15:commentEx w15:paraId="10B27794" w15:done="0"/>
   <w15:commentEx w15:paraId="422F26CC" w15:done="0"/>
+  <w15:commentEx w15:paraId="41E03F25" w15:done="0"/>
   <w15:commentEx w15:paraId="19815C9F" w15:done="0"/>
+  <w15:commentEx w15:paraId="4223D966" w15:done="0"/>
 </w15:commentsEx>
 </file>
 
 <file path=word/people.xml><?xml version="1.0" encoding="utf-8"?>
-<w15:people xmlns:wpc="http://schemas.microsoft.com/office/word/2010/wordprocessingCanvas" xmlns:cx="http://schemas.microsoft.com/office/drawing/2014/chartex" xmlns:cx1="http://schemas.microsoft.com/office/drawing/2015/9/8/chartex" xmlns:mc="http://schemas.openxmlformats.org/markup-compatibility/2006" xmlns:o="urn:schemas-microsoft-com:office:office" xmlns:r="http://schemas.openxmlformats.org/officeDocument/2006/relationships" xmlns:m="http://schemas.openxmlformats.org/officeDocument/2006/math" xmlns:v="urn:schemas-microsoft-com:vml" xmlns:wp14="http://schemas.microsoft.com/office/word/2010/wordprocessingDrawing" xmlns:wp="http://schemas.openxmlformats.org/drawingml/2006/wordprocessingDrawing" xmlns:w10="urn:schemas-microsoft-com:office:word" xmlns:w="http://schemas.openxmlformats.org/wordprocessingml/2006/main" xmlns:w14="http://schemas.microsoft.com/office/word/2010/wordml" xmlns:w15="http://schemas.microsoft.com/office/word/2012/wordml" xmlns:w16se="http://schemas.microsoft.com/office/word/2015/wordml/symex" xmlns:wpg="http://schemas.microsoft.com/office/word/2010/wordprocessingGroup" xmlns:wpi="http://schemas.microsoft.com/office/word/2010/wordprocessingInk" xmlns:wne="http://schemas.microsoft.com/office/word/2006/wordml" xmlns:wps="http://schemas.microsoft.com/office/word/2010/wordprocessingShape" mc:Ignorable="w14 w15 w16se wp14">
+<w15:people xmlns:wpc="http://schemas.microsoft.com/office/word/2010/wordprocessingCanvas" xmlns:mo="http://schemas.microsoft.com/office/mac/office/2008/main" xmlns:mc="http://schemas.openxmlformats.org/markup-compatibility/2006" xmlns:mv="urn:schemas-microsoft-com:mac:vml" xmlns:o="urn:schemas-microsoft-com:office:office" xmlns:r="http://schemas.openxmlformats.org/officeDocument/2006/relationships" xmlns:m="http://schemas.openxmlformats.org/officeDocument/2006/math" xmlns:v="urn:schemas-microsoft-com:vml" xmlns:wp14="http://schemas.microsoft.com/office/word/2010/wordprocessingDrawing" xmlns:wp="http://schemas.openxmlformats.org/drawingml/2006/wordprocessingDrawing" xmlns:w10="urn:schemas-microsoft-com:office:word" xmlns:w="http://schemas.openxmlformats.org/wordprocessingml/2006/main" xmlns:w14="http://schemas.microsoft.com/office/word/2010/wordml" xmlns:w15="http://schemas.microsoft.com/office/word/2012/wordml" xmlns:wpg="http://schemas.microsoft.com/office/word/2010/wordprocessingGroup" xmlns:wpi="http://schemas.microsoft.com/office/word/2010/wordprocessingInk" xmlns:wne="http://schemas.microsoft.com/office/word/2006/wordml" xmlns:wps="http://schemas.microsoft.com/office/word/2010/wordprocessingShape" mc:Ignorable="w14 w15 wp14">
+  <w15:person w15:author="Daniel J Hocking">
+    <w15:presenceInfo w15:providerId="None" w15:userId="Daniel J Hocking"/>
+  </w15:person>
   <w15:person w15:author="Thorson, James">
     <w15:presenceInfo w15:providerId="None" w15:userId="Thorson, James"/>
-  </w15:person>
-  <w15:person w15:author="Thorson, James [2]">
-    <w15:presenceInfo w15:providerId="AD" w15:userId="S-1-5-21-1625102663-4013227018-1311561448-14655"/>
   </w15:person>
 </w15:people>
 </file>
 
 <file path=word/styles.xml><?xml version="1.0" encoding="utf-8"?>
-<w:styles xmlns:mc="http://schemas.openxmlformats.org/markup-compatibility/2006" xmlns:r="http://schemas.openxmlformats.org/officeDocument/2006/relationships" xmlns:w="http://schemas.openxmlformats.org/wordprocessingml/2006/main" xmlns:w14="http://schemas.microsoft.com/office/word/2010/wordml" mc:Ignorable="w14">
+<w:styles xmlns:mc="http://schemas.openxmlformats.org/markup-compatibility/2006" xmlns:r="http://schemas.openxmlformats.org/officeDocument/2006/relationships" xmlns:w="http://schemas.openxmlformats.org/wordprocessingml/2006/main" xmlns:w14="http://schemas.microsoft.com/office/word/2010/wordml" xmlns:w15="http://schemas.microsoft.com/office/word/2012/wordml" mc:Ignorable="w14 w15">
   <w:docDefaults>
     <w:rPrDefault>
       <w:rPr>
@@ -16532,144 +16307,389 @@
     </w:rPrDefault>
     <w:pPrDefault/>
   </w:docDefaults>
-  <w:latentStyles w:defLockedState="0" w:defUIPriority="99" w:defSemiHidden="1" w:defUnhideWhenUsed="1" w:defQFormat="0" w:count="267">
-    <w:lsdException w:name="Normal" w:semiHidden="0" w:uiPriority="0" w:unhideWhenUsed="0" w:qFormat="1"/>
-    <w:lsdException w:name="heading 1" w:semiHidden="0" w:uiPriority="9" w:unhideWhenUsed="0" w:qFormat="1"/>
-    <w:lsdException w:name="heading 2" w:uiPriority="0" w:qFormat="1"/>
-    <w:lsdException w:name="heading 3" w:uiPriority="9" w:qFormat="1"/>
-    <w:lsdException w:name="heading 4" w:uiPriority="9" w:qFormat="1"/>
-    <w:lsdException w:name="heading 5" w:uiPriority="9" w:qFormat="1"/>
-    <w:lsdException w:name="heading 6" w:uiPriority="9" w:qFormat="1"/>
-    <w:lsdException w:name="heading 7" w:uiPriority="9" w:qFormat="1"/>
-    <w:lsdException w:name="heading 8" w:uiPriority="9" w:qFormat="1"/>
-    <w:lsdException w:name="heading 9" w:uiPriority="9" w:qFormat="1"/>
-    <w:lsdException w:name="toc 1" w:uiPriority="39"/>
-    <w:lsdException w:name="toc 2" w:uiPriority="39"/>
-    <w:lsdException w:name="toc 3" w:uiPriority="39"/>
-    <w:lsdException w:name="toc 4" w:uiPriority="39"/>
-    <w:lsdException w:name="toc 5" w:uiPriority="39"/>
-    <w:lsdException w:name="toc 6" w:uiPriority="39"/>
-    <w:lsdException w:name="toc 7" w:uiPriority="39"/>
-    <w:lsdException w:name="toc 8" w:uiPriority="39"/>
-    <w:lsdException w:name="toc 9" w:uiPriority="39"/>
-    <w:lsdException w:name="caption" w:uiPriority="35" w:qFormat="1"/>
-    <w:lsdException w:name="Title" w:semiHidden="0" w:uiPriority="10" w:unhideWhenUsed="0" w:qFormat="1"/>
-    <w:lsdException w:name="Default Paragraph Font" w:uiPriority="1"/>
-    <w:lsdException w:name="Subtitle" w:semiHidden="0" w:uiPriority="11" w:unhideWhenUsed="0" w:qFormat="1"/>
-    <w:lsdException w:name="Strong" w:semiHidden="0" w:uiPriority="22" w:unhideWhenUsed="0" w:qFormat="1"/>
-    <w:lsdException w:name="Emphasis" w:semiHidden="0" w:uiPriority="20" w:unhideWhenUsed="0" w:qFormat="1"/>
-    <w:lsdException w:name="Table Grid" w:semiHidden="0" w:uiPriority="59" w:unhideWhenUsed="0"/>
-    <w:lsdException w:name="Placeholder Text" w:unhideWhenUsed="0"/>
-    <w:lsdException w:name="No Spacing" w:semiHidden="0" w:uiPriority="1" w:unhideWhenUsed="0" w:qFormat="1"/>
-    <w:lsdException w:name="Light Shading" w:semiHidden="0" w:uiPriority="60" w:unhideWhenUsed="0"/>
-    <w:lsdException w:name="Light List" w:semiHidden="0" w:uiPriority="61" w:unhideWhenUsed="0"/>
-    <w:lsdException w:name="Light Grid" w:semiHidden="0" w:uiPriority="62" w:unhideWhenUsed="0"/>
-    <w:lsdException w:name="Medium Shading 1" w:semiHidden="0" w:uiPriority="63" w:unhideWhenUsed="0"/>
-    <w:lsdException w:name="Medium Shading 2" w:semiHidden="0" w:uiPriority="64" w:unhideWhenUsed="0"/>
-    <w:lsdException w:name="Medium List 1" w:semiHidden="0" w:uiPriority="65" w:unhideWhenUsed="0"/>
-    <w:lsdException w:name="Medium List 2" w:semiHidden="0" w:uiPriority="66" w:unhideWhenUsed="0"/>
-    <w:lsdException w:name="Medium Grid 1" w:semiHidden="0" w:uiPriority="67" w:unhideWhenUsed="0"/>
-    <w:lsdException w:name="Medium Grid 2" w:semiHidden="0" w:uiPriority="68" w:unhideWhenUsed="0"/>
-    <w:lsdException w:name="Medium Grid 3" w:semiHidden="0" w:uiPriority="69" w:unhideWhenUsed="0"/>
-    <w:lsdException w:name="Dark List" w:semiHidden="0" w:uiPriority="70" w:unhideWhenUsed="0"/>
-    <w:lsdException w:name="Colorful Shading" w:semiHidden="0" w:uiPriority="71" w:unhideWhenUsed="0"/>
-    <w:lsdException w:name="Colorful List" w:semiHidden="0" w:uiPriority="72" w:unhideWhenUsed="0"/>
-    <w:lsdException w:name="Colorful Grid" w:semiHidden="0" w:uiPriority="73" w:unhideWhenUsed="0"/>
-    <w:lsdException w:name="Light Shading Accent 1" w:semiHidden="0" w:uiPriority="60" w:unhideWhenUsed="0"/>
-    <w:lsdException w:name="Light List Accent 1" w:semiHidden="0" w:uiPriority="61" w:unhideWhenUsed="0"/>
-    <w:lsdException w:name="Light Grid Accent 1" w:semiHidden="0" w:uiPriority="62" w:unhideWhenUsed="0"/>
-    <w:lsdException w:name="Medium Shading 1 Accent 1" w:semiHidden="0" w:uiPriority="63" w:unhideWhenUsed="0"/>
-    <w:lsdException w:name="Medium Shading 2 Accent 1" w:semiHidden="0" w:uiPriority="64" w:unhideWhenUsed="0"/>
-    <w:lsdException w:name="Medium List 1 Accent 1" w:semiHidden="0" w:uiPriority="65" w:unhideWhenUsed="0"/>
-    <w:lsdException w:name="Revision" w:unhideWhenUsed="0"/>
-    <w:lsdException w:name="List Paragraph" w:semiHidden="0" w:uiPriority="34" w:unhideWhenUsed="0" w:qFormat="1"/>
-    <w:lsdException w:name="Quote" w:semiHidden="0" w:uiPriority="29" w:unhideWhenUsed="0" w:qFormat="1"/>
-    <w:lsdException w:name="Intense Quote" w:semiHidden="0" w:uiPriority="30" w:unhideWhenUsed="0" w:qFormat="1"/>
-    <w:lsdException w:name="Medium List 2 Accent 1" w:semiHidden="0" w:uiPriority="66" w:unhideWhenUsed="0"/>
-    <w:lsdException w:name="Medium Grid 1 Accent 1" w:semiHidden="0" w:uiPriority="67" w:unhideWhenUsed="0"/>
-    <w:lsdException w:name="Medium Grid 2 Accent 1" w:semiHidden="0" w:uiPriority="68" w:unhideWhenUsed="0"/>
-    <w:lsdException w:name="Medium Grid 3 Accent 1" w:semiHidden="0" w:uiPriority="69" w:unhideWhenUsed="0"/>
-    <w:lsdException w:name="Dark List Accent 1" w:semiHidden="0" w:uiPriority="70" w:unhideWhenUsed="0"/>
-    <w:lsdException w:name="Colorful Shading Accent 1" w:semiHidden="0" w:uiPriority="71" w:unhideWhenUsed="0"/>
-    <w:lsdException w:name="Colorful List Accent 1" w:semiHidden="0" w:uiPriority="72" w:unhideWhenUsed="0"/>
-    <w:lsdException w:name="Colorful Grid Accent 1" w:semiHidden="0" w:uiPriority="73" w:unhideWhenUsed="0"/>
-    <w:lsdException w:name="Light Shading Accent 2" w:semiHidden="0" w:uiPriority="60" w:unhideWhenUsed="0"/>
-    <w:lsdException w:name="Light List Accent 2" w:semiHidden="0" w:uiPriority="61" w:unhideWhenUsed="0"/>
-    <w:lsdException w:name="Light Grid Accent 2" w:semiHidden="0" w:uiPriority="62" w:unhideWhenUsed="0"/>
-    <w:lsdException w:name="Medium Shading 1 Accent 2" w:semiHidden="0" w:uiPriority="63" w:unhideWhenUsed="0"/>
-    <w:lsdException w:name="Medium Shading 2 Accent 2" w:semiHidden="0" w:uiPriority="64" w:unhideWhenUsed="0"/>
-    <w:lsdException w:name="Medium List 1 Accent 2" w:semiHidden="0" w:uiPriority="65" w:unhideWhenUsed="0"/>
-    <w:lsdException w:name="Medium List 2 Accent 2" w:semiHidden="0" w:uiPriority="66" w:unhideWhenUsed="0"/>
-    <w:lsdException w:name="Medium Grid 1 Accent 2" w:semiHidden="0" w:uiPriority="67" w:unhideWhenUsed="0"/>
-    <w:lsdException w:name="Medium Grid 2 Accent 2" w:semiHidden="0" w:uiPriority="68" w:unhideWhenUsed="0"/>
-    <w:lsdException w:name="Medium Grid 3 Accent 2" w:semiHidden="0" w:uiPriority="69" w:unhideWhenUsed="0"/>
-    <w:lsdException w:name="Dark List Accent 2" w:semiHidden="0" w:uiPriority="70" w:unhideWhenUsed="0"/>
-    <w:lsdException w:name="Colorful Shading Accent 2" w:semiHidden="0" w:uiPriority="71" w:unhideWhenUsed="0"/>
-    <w:lsdException w:name="Colorful List Accent 2" w:semiHidden="0" w:uiPriority="72" w:unhideWhenUsed="0"/>
-    <w:lsdException w:name="Colorful Grid Accent 2" w:semiHidden="0" w:uiPriority="73" w:unhideWhenUsed="0"/>
-    <w:lsdException w:name="Light Shading Accent 3" w:semiHidden="0" w:uiPriority="60" w:unhideWhenUsed="0"/>
-    <w:lsdException w:name="Light List Accent 3" w:semiHidden="0" w:uiPriority="61" w:unhideWhenUsed="0"/>
-    <w:lsdException w:name="Light Grid Accent 3" w:semiHidden="0" w:uiPriority="62" w:unhideWhenUsed="0"/>
-    <w:lsdException w:name="Medium Shading 1 Accent 3" w:semiHidden="0" w:uiPriority="63" w:unhideWhenUsed="0"/>
-    <w:lsdException w:name="Medium Shading 2 Accent 3" w:semiHidden="0" w:uiPriority="64" w:unhideWhenUsed="0"/>
-    <w:lsdException w:name="Medium List 1 Accent 3" w:semiHidden="0" w:uiPriority="65" w:unhideWhenUsed="0"/>
-    <w:lsdException w:name="Medium List 2 Accent 3" w:semiHidden="0" w:uiPriority="66" w:unhideWhenUsed="0"/>
-    <w:lsdException w:name="Medium Grid 1 Accent 3" w:semiHidden="0" w:uiPriority="67" w:unhideWhenUsed="0"/>
-    <w:lsdException w:name="Medium Grid 2 Accent 3" w:semiHidden="0" w:uiPriority="68" w:unhideWhenUsed="0"/>
-    <w:lsdException w:name="Medium Grid 3 Accent 3" w:semiHidden="0" w:uiPriority="69" w:unhideWhenUsed="0"/>
-    <w:lsdException w:name="Dark List Accent 3" w:semiHidden="0" w:uiPriority="70" w:unhideWhenUsed="0"/>
-    <w:lsdException w:name="Colorful Shading Accent 3" w:semiHidden="0" w:uiPriority="71" w:unhideWhenUsed="0"/>
-    <w:lsdException w:name="Colorful List Accent 3" w:semiHidden="0" w:uiPriority="72" w:unhideWhenUsed="0"/>
-    <w:lsdException w:name="Colorful Grid Accent 3" w:semiHidden="0" w:uiPriority="73" w:unhideWhenUsed="0"/>
-    <w:lsdException w:name="Light Shading Accent 4" w:semiHidden="0" w:uiPriority="60" w:unhideWhenUsed="0"/>
-    <w:lsdException w:name="Light List Accent 4" w:semiHidden="0" w:uiPriority="61" w:unhideWhenUsed="0"/>
-    <w:lsdException w:name="Light Grid Accent 4" w:semiHidden="0" w:uiPriority="62" w:unhideWhenUsed="0"/>
-    <w:lsdException w:name="Medium Shading 1 Accent 4" w:semiHidden="0" w:uiPriority="63" w:unhideWhenUsed="0"/>
-    <w:lsdException w:name="Medium Shading 2 Accent 4" w:semiHidden="0" w:uiPriority="64" w:unhideWhenUsed="0"/>
-    <w:lsdException w:name="Medium List 1 Accent 4" w:semiHidden="0" w:uiPriority="65" w:unhideWhenUsed="0"/>
-    <w:lsdException w:name="Medium List 2 Accent 4" w:semiHidden="0" w:uiPriority="66" w:unhideWhenUsed="0"/>
-    <w:lsdException w:name="Medium Grid 1 Accent 4" w:semiHidden="0" w:uiPriority="67" w:unhideWhenUsed="0"/>
-    <w:lsdException w:name="Medium Grid 2 Accent 4" w:semiHidden="0" w:uiPriority="68" w:unhideWhenUsed="0"/>
-    <w:lsdException w:name="Medium Grid 3 Accent 4" w:semiHidden="0" w:uiPriority="69" w:unhideWhenUsed="0"/>
-    <w:lsdException w:name="Dark List Accent 4" w:semiHidden="0" w:uiPriority="70" w:unhideWhenUsed="0"/>
-    <w:lsdException w:name="Colorful Shading Accent 4" w:semiHidden="0" w:uiPriority="71" w:unhideWhenUsed="0"/>
-    <w:lsdException w:name="Colorful List Accent 4" w:semiHidden="0" w:uiPriority="72" w:unhideWhenUsed="0"/>
-    <w:lsdException w:name="Colorful Grid Accent 4" w:semiHidden="0" w:uiPriority="73" w:unhideWhenUsed="0"/>
-    <w:lsdException w:name="Light Shading Accent 5" w:semiHidden="0" w:uiPriority="60" w:unhideWhenUsed="0"/>
-    <w:lsdException w:name="Light List Accent 5" w:semiHidden="0" w:uiPriority="61" w:unhideWhenUsed="0"/>
-    <w:lsdException w:name="Light Grid Accent 5" w:semiHidden="0" w:uiPriority="62" w:unhideWhenUsed="0"/>
-    <w:lsdException w:name="Medium Shading 1 Accent 5" w:semiHidden="0" w:uiPriority="63" w:unhideWhenUsed="0"/>
-    <w:lsdException w:name="Medium Shading 2 Accent 5" w:semiHidden="0" w:uiPriority="64" w:unhideWhenUsed="0"/>
-    <w:lsdException w:name="Medium List 1 Accent 5" w:semiHidden="0" w:uiPriority="65" w:unhideWhenUsed="0"/>
-    <w:lsdException w:name="Medium List 2 Accent 5" w:semiHidden="0" w:uiPriority="66" w:unhideWhenUsed="0"/>
-    <w:lsdException w:name="Medium Grid 1 Accent 5" w:semiHidden="0" w:uiPriority="67" w:unhideWhenUsed="0"/>
-    <w:lsdException w:name="Medium Grid 2 Accent 5" w:semiHidden="0" w:uiPriority="68" w:unhideWhenUsed="0"/>
-    <w:lsdException w:name="Medium Grid 3 Accent 5" w:semiHidden="0" w:uiPriority="69" w:unhideWhenUsed="0"/>
-    <w:lsdException w:name="Dark List Accent 5" w:semiHidden="0" w:uiPriority="70" w:unhideWhenUsed="0"/>
-    <w:lsdException w:name="Colorful Shading Accent 5" w:semiHidden="0" w:uiPriority="71" w:unhideWhenUsed="0"/>
-    <w:lsdException w:name="Colorful List Accent 5" w:semiHidden="0" w:uiPriority="72" w:unhideWhenUsed="0"/>
-    <w:lsdException w:name="Colorful Grid Accent 5" w:semiHidden="0" w:uiPriority="73" w:unhideWhenUsed="0"/>
-    <w:lsdException w:name="Light Shading Accent 6" w:semiHidden="0" w:uiPriority="60" w:unhideWhenUsed="0"/>
-    <w:lsdException w:name="Light List Accent 6" w:semiHidden="0" w:uiPriority="61" w:unhideWhenUsed="0"/>
-    <w:lsdException w:name="Light Grid Accent 6" w:semiHidden="0" w:uiPriority="62" w:unhideWhenUsed="0"/>
-    <w:lsdException w:name="Medium Shading 1 Accent 6" w:semiHidden="0" w:uiPriority="63" w:unhideWhenUsed="0"/>
-    <w:lsdException w:name="Medium Shading 2 Accent 6" w:semiHidden="0" w:uiPriority="64" w:unhideWhenUsed="0"/>
-    <w:lsdException w:name="Medium List 1 Accent 6" w:semiHidden="0" w:uiPriority="65" w:unhideWhenUsed="0"/>
-    <w:lsdException w:name="Medium List 2 Accent 6" w:semiHidden="0" w:uiPriority="66" w:unhideWhenUsed="0"/>
-    <w:lsdException w:name="Medium Grid 1 Accent 6" w:semiHidden="0" w:uiPriority="67" w:unhideWhenUsed="0"/>
-    <w:lsdException w:name="Medium Grid 2 Accent 6" w:semiHidden="0" w:uiPriority="68" w:unhideWhenUsed="0"/>
-    <w:lsdException w:name="Medium Grid 3 Accent 6" w:semiHidden="0" w:uiPriority="69" w:unhideWhenUsed="0"/>
-    <w:lsdException w:name="Dark List Accent 6" w:semiHidden="0" w:uiPriority="70" w:unhideWhenUsed="0"/>
-    <w:lsdException w:name="Colorful Shading Accent 6" w:semiHidden="0" w:uiPriority="71" w:unhideWhenUsed="0"/>
-    <w:lsdException w:name="Colorful List Accent 6" w:semiHidden="0" w:uiPriority="72" w:unhideWhenUsed="0"/>
-    <w:lsdException w:name="Colorful Grid Accent 6" w:semiHidden="0" w:uiPriority="73" w:unhideWhenUsed="0"/>
-    <w:lsdException w:name="Subtle Emphasis" w:semiHidden="0" w:uiPriority="19" w:unhideWhenUsed="0" w:qFormat="1"/>
-    <w:lsdException w:name="Intense Emphasis" w:semiHidden="0" w:uiPriority="21" w:unhideWhenUsed="0" w:qFormat="1"/>
-    <w:lsdException w:name="Subtle Reference" w:semiHidden="0" w:uiPriority="31" w:unhideWhenUsed="0" w:qFormat="1"/>
-    <w:lsdException w:name="Intense Reference" w:semiHidden="0" w:uiPriority="32" w:unhideWhenUsed="0" w:qFormat="1"/>
-    <w:lsdException w:name="Book Title" w:semiHidden="0" w:uiPriority="33" w:unhideWhenUsed="0" w:qFormat="1"/>
-    <w:lsdException w:name="Bibliography" w:uiPriority="37"/>
-    <w:lsdException w:name="TOC Heading" w:uiPriority="39" w:qFormat="1"/>
+  <w:latentStyles w:defLockedState="0" w:defUIPriority="99" w:defSemiHidden="0" w:defUnhideWhenUsed="0" w:defQFormat="0" w:count="382">
+    <w:lsdException w:name="Normal" w:uiPriority="0" w:qFormat="1"/>
+    <w:lsdException w:name="heading 1" w:uiPriority="9" w:qFormat="1"/>
+    <w:lsdException w:name="heading 2" w:semiHidden="1" w:uiPriority="0" w:unhideWhenUsed="1" w:qFormat="1"/>
+    <w:lsdException w:name="heading 3" w:semiHidden="1" w:uiPriority="9" w:unhideWhenUsed="1" w:qFormat="1"/>
+    <w:lsdException w:name="heading 4" w:semiHidden="1" w:uiPriority="9" w:unhideWhenUsed="1" w:qFormat="1"/>
+    <w:lsdException w:name="heading 5" w:semiHidden="1" w:uiPriority="9" w:unhideWhenUsed="1" w:qFormat="1"/>
+    <w:lsdException w:name="heading 6" w:semiHidden="1" w:uiPriority="9" w:unhideWhenUsed="1" w:qFormat="1"/>
+    <w:lsdException w:name="heading 7" w:semiHidden="1" w:uiPriority="9" w:unhideWhenUsed="1" w:qFormat="1"/>
+    <w:lsdException w:name="heading 8" w:semiHidden="1" w:uiPriority="9" w:unhideWhenUsed="1" w:qFormat="1"/>
+    <w:lsdException w:name="heading 9" w:semiHidden="1" w:uiPriority="9" w:unhideWhenUsed="1" w:qFormat="1"/>
+    <w:lsdException w:name="index 1" w:semiHidden="1" w:unhideWhenUsed="1"/>
+    <w:lsdException w:name="index 2" w:semiHidden="1" w:unhideWhenUsed="1"/>
+    <w:lsdException w:name="index 3" w:semiHidden="1" w:unhideWhenUsed="1"/>
+    <w:lsdException w:name="index 4" w:semiHidden="1" w:unhideWhenUsed="1"/>
+    <w:lsdException w:name="index 5" w:semiHidden="1" w:unhideWhenUsed="1"/>
+    <w:lsdException w:name="index 6" w:semiHidden="1" w:unhideWhenUsed="1"/>
+    <w:lsdException w:name="index 7" w:semiHidden="1" w:unhideWhenUsed="1"/>
+    <w:lsdException w:name="index 8" w:semiHidden="1" w:unhideWhenUsed="1"/>
+    <w:lsdException w:name="index 9" w:semiHidden="1" w:unhideWhenUsed="1"/>
+    <w:lsdException w:name="toc 1" w:semiHidden="1" w:uiPriority="39" w:unhideWhenUsed="1"/>
+    <w:lsdException w:name="toc 2" w:semiHidden="1" w:uiPriority="39" w:unhideWhenUsed="1"/>
+    <w:lsdException w:name="toc 3" w:semiHidden="1" w:uiPriority="39" w:unhideWhenUsed="1"/>
+    <w:lsdException w:name="toc 4" w:semiHidden="1" w:uiPriority="39" w:unhideWhenUsed="1"/>
+    <w:lsdException w:name="toc 5" w:semiHidden="1" w:uiPriority="39" w:unhideWhenUsed="1"/>
+    <w:lsdException w:name="toc 6" w:semiHidden="1" w:uiPriority="39" w:unhideWhenUsed="1"/>
+    <w:lsdException w:name="toc 7" w:semiHidden="1" w:uiPriority="39" w:unhideWhenUsed="1"/>
+    <w:lsdException w:name="toc 8" w:semiHidden="1" w:uiPriority="39" w:unhideWhenUsed="1"/>
+    <w:lsdException w:name="toc 9" w:semiHidden="1" w:uiPriority="39" w:unhideWhenUsed="1"/>
+    <w:lsdException w:name="Normal Indent" w:semiHidden="1" w:unhideWhenUsed="1"/>
+    <w:lsdException w:name="footnote text" w:semiHidden="1" w:unhideWhenUsed="1"/>
+    <w:lsdException w:name="annotation text" w:semiHidden="1" w:unhideWhenUsed="1"/>
+    <w:lsdException w:name="header" w:semiHidden="1" w:unhideWhenUsed="1"/>
+    <w:lsdException w:name="footer" w:semiHidden="1" w:unhideWhenUsed="1"/>
+    <w:lsdException w:name="index heading" w:semiHidden="1" w:unhideWhenUsed="1"/>
+    <w:lsdException w:name="caption" w:semiHidden="1" w:uiPriority="35" w:unhideWhenUsed="1" w:qFormat="1"/>
+    <w:lsdException w:name="table of figures" w:semiHidden="1" w:unhideWhenUsed="1"/>
+    <w:lsdException w:name="envelope address" w:semiHidden="1" w:unhideWhenUsed="1"/>
+    <w:lsdException w:name="envelope return" w:semiHidden="1" w:unhideWhenUsed="1"/>
+    <w:lsdException w:name="footnote reference" w:semiHidden="1" w:unhideWhenUsed="1"/>
+    <w:lsdException w:name="annotation reference" w:semiHidden="1" w:unhideWhenUsed="1"/>
+    <w:lsdException w:name="line number" w:semiHidden="1" w:unhideWhenUsed="1"/>
+    <w:lsdException w:name="page number" w:semiHidden="1" w:unhideWhenUsed="1"/>
+    <w:lsdException w:name="endnote reference" w:semiHidden="1" w:unhideWhenUsed="1"/>
+    <w:lsdException w:name="endnote text" w:semiHidden="1" w:unhideWhenUsed="1"/>
+    <w:lsdException w:name="table of authorities" w:semiHidden="1" w:unhideWhenUsed="1"/>
+    <w:lsdException w:name="macro" w:semiHidden="1" w:unhideWhenUsed="1"/>
+    <w:lsdException w:name="toa heading" w:semiHidden="1" w:unhideWhenUsed="1"/>
+    <w:lsdException w:name="List" w:semiHidden="1" w:unhideWhenUsed="1"/>
+    <w:lsdException w:name="List Bullet" w:semiHidden="1" w:unhideWhenUsed="1"/>
+    <w:lsdException w:name="List Number" w:semiHidden="1" w:unhideWhenUsed="1"/>
+    <w:lsdException w:name="List 2" w:semiHidden="1" w:unhideWhenUsed="1"/>
+    <w:lsdException w:name="List 3" w:semiHidden="1" w:unhideWhenUsed="1"/>
+    <w:lsdException w:name="List 4" w:semiHidden="1" w:unhideWhenUsed="1"/>
+    <w:lsdException w:name="List 5" w:semiHidden="1" w:unhideWhenUsed="1"/>
+    <w:lsdException w:name="List Bullet 2" w:semiHidden="1" w:unhideWhenUsed="1"/>
+    <w:lsdException w:name="List Bullet 3" w:semiHidden="1" w:unhideWhenUsed="1"/>
+    <w:lsdException w:name="List Bullet 4" w:semiHidden="1" w:unhideWhenUsed="1"/>
+    <w:lsdException w:name="List Bullet 5" w:semiHidden="1" w:unhideWhenUsed="1"/>
+    <w:lsdException w:name="List Number 2" w:semiHidden="1" w:unhideWhenUsed="1"/>
+    <w:lsdException w:name="List Number 3" w:semiHidden="1" w:unhideWhenUsed="1"/>
+    <w:lsdException w:name="List Number 4" w:semiHidden="1" w:unhideWhenUsed="1"/>
+    <w:lsdException w:name="List Number 5" w:semiHidden="1" w:unhideWhenUsed="1"/>
+    <w:lsdException w:name="Title" w:uiPriority="10" w:qFormat="1"/>
+    <w:lsdException w:name="Closing" w:semiHidden="1" w:unhideWhenUsed="1"/>
+    <w:lsdException w:name="Signature" w:semiHidden="1" w:unhideWhenUsed="1"/>
+    <w:lsdException w:name="Default Paragraph Font" w:semiHidden="1" w:uiPriority="1" w:unhideWhenUsed="1"/>
+    <w:lsdException w:name="Body Text" w:semiHidden="1" w:unhideWhenUsed="1"/>
+    <w:lsdException w:name="Body Text Indent" w:semiHidden="1" w:unhideWhenUsed="1"/>
+    <w:lsdException w:name="List Continue" w:semiHidden="1" w:unhideWhenUsed="1"/>
+    <w:lsdException w:name="List Continue 2" w:semiHidden="1" w:unhideWhenUsed="1"/>
+    <w:lsdException w:name="List Continue 3" w:semiHidden="1" w:unhideWhenUsed="1"/>
+    <w:lsdException w:name="List Continue 4" w:semiHidden="1" w:unhideWhenUsed="1"/>
+    <w:lsdException w:name="List Continue 5" w:semiHidden="1" w:unhideWhenUsed="1"/>
+    <w:lsdException w:name="Message Header" w:semiHidden="1" w:unhideWhenUsed="1"/>
+    <w:lsdException w:name="Subtitle" w:uiPriority="11" w:qFormat="1"/>
+    <w:lsdException w:name="Salutation" w:semiHidden="1" w:unhideWhenUsed="1"/>
+    <w:lsdException w:name="Date" w:semiHidden="1" w:unhideWhenUsed="1"/>
+    <w:lsdException w:name="Body Text First Indent" w:semiHidden="1" w:unhideWhenUsed="1"/>
+    <w:lsdException w:name="Body Text First Indent 2" w:semiHidden="1" w:unhideWhenUsed="1"/>
+    <w:lsdException w:name="Note Heading" w:semiHidden="1" w:unhideWhenUsed="1"/>
+    <w:lsdException w:name="Body Text 2" w:semiHidden="1" w:unhideWhenUsed="1"/>
+    <w:lsdException w:name="Body Text 3" w:semiHidden="1" w:unhideWhenUsed="1"/>
+    <w:lsdException w:name="Body Text Indent 2" w:semiHidden="1" w:unhideWhenUsed="1"/>
+    <w:lsdException w:name="Body Text Indent 3" w:semiHidden="1" w:unhideWhenUsed="1"/>
+    <w:lsdException w:name="Block Text" w:semiHidden="1" w:unhideWhenUsed="1"/>
+    <w:lsdException w:name="Hyperlink" w:semiHidden="1" w:unhideWhenUsed="1"/>
+    <w:lsdException w:name="FollowedHyperlink" w:semiHidden="1" w:unhideWhenUsed="1"/>
+    <w:lsdException w:name="Strong" w:uiPriority="22" w:qFormat="1"/>
+    <w:lsdException w:name="Emphasis" w:uiPriority="20" w:qFormat="1"/>
+    <w:lsdException w:name="Document Map" w:semiHidden="1" w:unhideWhenUsed="1"/>
+    <w:lsdException w:name="Plain Text" w:semiHidden="1" w:unhideWhenUsed="1"/>
+    <w:lsdException w:name="E-mail Signature" w:semiHidden="1" w:unhideWhenUsed="1"/>
+    <w:lsdException w:name="HTML Top of Form" w:semiHidden="1" w:unhideWhenUsed="1"/>
+    <w:lsdException w:name="HTML Bottom of Form" w:semiHidden="1" w:unhideWhenUsed="1"/>
+    <w:lsdException w:name="Normal (Web)" w:semiHidden="1" w:unhideWhenUsed="1"/>
+    <w:lsdException w:name="HTML Acronym" w:semiHidden="1" w:unhideWhenUsed="1"/>
+    <w:lsdException w:name="HTML Address" w:semiHidden="1" w:unhideWhenUsed="1"/>
+    <w:lsdException w:name="HTML Cite" w:semiHidden="1" w:unhideWhenUsed="1"/>
+    <w:lsdException w:name="HTML Code" w:semiHidden="1" w:unhideWhenUsed="1"/>
+    <w:lsdException w:name="HTML Definition" w:semiHidden="1" w:unhideWhenUsed="1"/>
+    <w:lsdException w:name="HTML Keyboard" w:semiHidden="1" w:unhideWhenUsed="1"/>
+    <w:lsdException w:name="HTML Preformatted" w:semiHidden="1" w:unhideWhenUsed="1"/>
+    <w:lsdException w:name="HTML Sample" w:semiHidden="1" w:unhideWhenUsed="1"/>
+    <w:lsdException w:name="HTML Typewriter" w:semiHidden="1" w:unhideWhenUsed="1"/>
+    <w:lsdException w:name="HTML Variable" w:semiHidden="1" w:unhideWhenUsed="1"/>
+    <w:lsdException w:name="Normal Table" w:semiHidden="1" w:unhideWhenUsed="1"/>
+    <w:lsdException w:name="annotation subject" w:semiHidden="1" w:unhideWhenUsed="1"/>
+    <w:lsdException w:name="No List" w:semiHidden="1" w:unhideWhenUsed="1"/>
+    <w:lsdException w:name="Outline List 1" w:semiHidden="1" w:unhideWhenUsed="1"/>
+    <w:lsdException w:name="Outline List 2" w:semiHidden="1" w:unhideWhenUsed="1"/>
+    <w:lsdException w:name="Outline List 3" w:semiHidden="1" w:unhideWhenUsed="1"/>
+    <w:lsdException w:name="Table Simple 1" w:semiHidden="1" w:unhideWhenUsed="1"/>
+    <w:lsdException w:name="Table Simple 2" w:semiHidden="1" w:unhideWhenUsed="1"/>
+    <w:lsdException w:name="Table Simple 3" w:semiHidden="1" w:unhideWhenUsed="1"/>
+    <w:lsdException w:name="Table Classic 1" w:semiHidden="1" w:unhideWhenUsed="1"/>
+    <w:lsdException w:name="Table Classic 2" w:semiHidden="1" w:unhideWhenUsed="1"/>
+    <w:lsdException w:name="Table Classic 3" w:semiHidden="1" w:unhideWhenUsed="1"/>
+    <w:lsdException w:name="Table Classic 4" w:semiHidden="1" w:unhideWhenUsed="1"/>
+    <w:lsdException w:name="Table Colorful 1" w:semiHidden="1" w:unhideWhenUsed="1"/>
+    <w:lsdException w:name="Table Colorful 2" w:semiHidden="1" w:unhideWhenUsed="1"/>
+    <w:lsdException w:name="Table Colorful 3" w:semiHidden="1" w:unhideWhenUsed="1"/>
+    <w:lsdException w:name="Table Columns 1" w:semiHidden="1" w:unhideWhenUsed="1"/>
+    <w:lsdException w:name="Table Columns 2" w:semiHidden="1" w:unhideWhenUsed="1"/>
+    <w:lsdException w:name="Table Columns 3" w:semiHidden="1" w:unhideWhenUsed="1"/>
+    <w:lsdException w:name="Table Columns 4" w:semiHidden="1" w:unhideWhenUsed="1"/>
+    <w:lsdException w:name="Table Columns 5" w:semiHidden="1" w:unhideWhenUsed="1"/>
+    <w:lsdException w:name="Table Grid 1" w:semiHidden="1" w:unhideWhenUsed="1"/>
+    <w:lsdException w:name="Table Grid 2" w:semiHidden="1" w:unhideWhenUsed="1"/>
+    <w:lsdException w:name="Table Grid 3" w:semiHidden="1" w:unhideWhenUsed="1"/>
+    <w:lsdException w:name="Table Grid 4" w:semiHidden="1" w:unhideWhenUsed="1"/>
+    <w:lsdException w:name="Table Grid 5" w:semiHidden="1" w:unhideWhenUsed="1"/>
+    <w:lsdException w:name="Table Grid 6" w:semiHidden="1" w:unhideWhenUsed="1"/>
+    <w:lsdException w:name="Table Grid 7" w:semiHidden="1" w:unhideWhenUsed="1"/>
+    <w:lsdException w:name="Table Grid 8" w:semiHidden="1" w:unhideWhenUsed="1"/>
+    <w:lsdException w:name="Table List 1" w:semiHidden="1" w:unhideWhenUsed="1"/>
+    <w:lsdException w:name="Table List 2" w:semiHidden="1" w:unhideWhenUsed="1"/>
+    <w:lsdException w:name="Table List 3" w:semiHidden="1" w:unhideWhenUsed="1"/>
+    <w:lsdException w:name="Table List 4" w:semiHidden="1" w:unhideWhenUsed="1"/>
+    <w:lsdException w:name="Table List 5" w:semiHidden="1" w:unhideWhenUsed="1"/>
+    <w:lsdException w:name="Table List 6" w:semiHidden="1" w:unhideWhenUsed="1"/>
+    <w:lsdException w:name="Table List 7" w:semiHidden="1" w:unhideWhenUsed="1"/>
+    <w:lsdException w:name="Table List 8" w:semiHidden="1" w:unhideWhenUsed="1"/>
+    <w:lsdException w:name="Table 3D effects 1" w:semiHidden="1" w:unhideWhenUsed="1"/>
+    <w:lsdException w:name="Table 3D effects 2" w:semiHidden="1" w:unhideWhenUsed="1"/>
+    <w:lsdException w:name="Table 3D effects 3" w:semiHidden="1" w:unhideWhenUsed="1"/>
+    <w:lsdException w:name="Table Contemporary" w:semiHidden="1" w:unhideWhenUsed="1"/>
+    <w:lsdException w:name="Table Elegant" w:semiHidden="1" w:unhideWhenUsed="1"/>
+    <w:lsdException w:name="Table Professional" w:semiHidden="1" w:unhideWhenUsed="1"/>
+    <w:lsdException w:name="Table Subtle 1" w:semiHidden="1" w:unhideWhenUsed="1"/>
+    <w:lsdException w:name="Table Subtle 2" w:semiHidden="1" w:unhideWhenUsed="1"/>
+    <w:lsdException w:name="Table Web 1" w:semiHidden="1" w:unhideWhenUsed="1"/>
+    <w:lsdException w:name="Table Web 2" w:semiHidden="1" w:unhideWhenUsed="1"/>
+    <w:lsdException w:name="Table Web 3" w:semiHidden="1" w:unhideWhenUsed="1"/>
+    <w:lsdException w:name="Balloon Text" w:semiHidden="1" w:unhideWhenUsed="1"/>
+    <w:lsdException w:name="Table Grid" w:uiPriority="59"/>
+    <w:lsdException w:name="Table Theme" w:semiHidden="1" w:unhideWhenUsed="1"/>
+    <w:lsdException w:name="Note Level 1" w:semiHidden="1" w:unhideWhenUsed="1"/>
+    <w:lsdException w:name="Note Level 2" w:semiHidden="1" w:unhideWhenUsed="1"/>
+    <w:lsdException w:name="Note Level 3" w:semiHidden="1" w:unhideWhenUsed="1"/>
+    <w:lsdException w:name="Note Level 4" w:semiHidden="1" w:unhideWhenUsed="1"/>
+    <w:lsdException w:name="Note Level 5" w:semiHidden="1" w:unhideWhenUsed="1"/>
+    <w:lsdException w:name="Note Level 6" w:semiHidden="1" w:unhideWhenUsed="1"/>
+    <w:lsdException w:name="Note Level 7" w:semiHidden="1" w:unhideWhenUsed="1"/>
+    <w:lsdException w:name="Note Level 8" w:semiHidden="1" w:unhideWhenUsed="1"/>
+    <w:lsdException w:name="Note Level 9" w:semiHidden="1" w:unhideWhenUsed="1"/>
+    <w:lsdException w:name="Placeholder Text" w:semiHidden="1"/>
+    <w:lsdException w:name="No Spacing" w:uiPriority="1" w:qFormat="1"/>
+    <w:lsdException w:name="Light Shading" w:uiPriority="60"/>
+    <w:lsdException w:name="Light List" w:uiPriority="61"/>
+    <w:lsdException w:name="Light Grid" w:uiPriority="62"/>
+    <w:lsdException w:name="Medium Shading 1" w:uiPriority="63"/>
+    <w:lsdException w:name="Medium Shading 2" w:uiPriority="64"/>
+    <w:lsdException w:name="Medium List 1" w:uiPriority="65"/>
+    <w:lsdException w:name="Medium List 2" w:uiPriority="66"/>
+    <w:lsdException w:name="Medium Grid 1" w:uiPriority="67"/>
+    <w:lsdException w:name="Medium Grid 2" w:uiPriority="68"/>
+    <w:lsdException w:name="Medium Grid 3" w:uiPriority="69"/>
+    <w:lsdException w:name="Dark List" w:uiPriority="70"/>
+    <w:lsdException w:name="Colorful Shading" w:uiPriority="71"/>
+    <w:lsdException w:name="Colorful List" w:uiPriority="72"/>
+    <w:lsdException w:name="Colorful Grid" w:uiPriority="73"/>
+    <w:lsdException w:name="Light Shading Accent 1" w:uiPriority="60"/>
+    <w:lsdException w:name="Light List Accent 1" w:uiPriority="61"/>
+    <w:lsdException w:name="Light Grid Accent 1" w:uiPriority="62"/>
+    <w:lsdException w:name="Medium Shading 1 Accent 1" w:uiPriority="63"/>
+    <w:lsdException w:name="Medium Shading 2 Accent 1" w:uiPriority="64"/>
+    <w:lsdException w:name="Medium List 1 Accent 1" w:uiPriority="65"/>
+    <w:lsdException w:name="Revision" w:semiHidden="1"/>
+    <w:lsdException w:name="List Paragraph" w:uiPriority="34" w:qFormat="1"/>
+    <w:lsdException w:name="Quote" w:uiPriority="29" w:qFormat="1"/>
+    <w:lsdException w:name="Intense Quote" w:uiPriority="30" w:qFormat="1"/>
+    <w:lsdException w:name="Medium List 2 Accent 1" w:uiPriority="66"/>
+    <w:lsdException w:name="Medium Grid 1 Accent 1" w:uiPriority="67"/>
+    <w:lsdException w:name="Medium Grid 2 Accent 1" w:uiPriority="68"/>
+    <w:lsdException w:name="Medium Grid 3 Accent 1" w:uiPriority="69"/>
+    <w:lsdException w:name="Dark List Accent 1" w:uiPriority="70"/>
+    <w:lsdException w:name="Colorful Shading Accent 1" w:uiPriority="71"/>
+    <w:lsdException w:name="Colorful List Accent 1" w:uiPriority="72"/>
+    <w:lsdException w:name="Colorful Grid Accent 1" w:uiPriority="73"/>
+    <w:lsdException w:name="Light Shading Accent 2" w:uiPriority="60"/>
+    <w:lsdException w:name="Light List Accent 2" w:uiPriority="61"/>
+    <w:lsdException w:name="Light Grid Accent 2" w:uiPriority="62"/>
+    <w:lsdException w:name="Medium Shading 1 Accent 2" w:uiPriority="63"/>
+    <w:lsdException w:name="Medium Shading 2 Accent 2" w:uiPriority="64"/>
+    <w:lsdException w:name="Medium List 1 Accent 2" w:uiPriority="65"/>
+    <w:lsdException w:name="Medium List 2 Accent 2" w:uiPriority="66"/>
+    <w:lsdException w:name="Medium Grid 1 Accent 2" w:uiPriority="67"/>
+    <w:lsdException w:name="Medium Grid 2 Accent 2" w:uiPriority="68"/>
+    <w:lsdException w:name="Medium Grid 3 Accent 2" w:uiPriority="69"/>
+    <w:lsdException w:name="Dark List Accent 2" w:uiPriority="70"/>
+    <w:lsdException w:name="Colorful Shading Accent 2" w:uiPriority="71"/>
+    <w:lsdException w:name="Colorful List Accent 2" w:uiPriority="72"/>
+    <w:lsdException w:name="Colorful Grid Accent 2" w:uiPriority="73"/>
+    <w:lsdException w:name="Light Shading Accent 3" w:uiPriority="60"/>
+    <w:lsdException w:name="Light List Accent 3" w:uiPriority="61"/>
+    <w:lsdException w:name="Light Grid Accent 3" w:uiPriority="62"/>
+    <w:lsdException w:name="Medium Shading 1 Accent 3" w:uiPriority="63"/>
+    <w:lsdException w:name="Medium Shading 2 Accent 3" w:uiPriority="64"/>
+    <w:lsdException w:name="Medium List 1 Accent 3" w:uiPriority="65"/>
+    <w:lsdException w:name="Medium List 2 Accent 3" w:uiPriority="66"/>
+    <w:lsdException w:name="Medium Grid 1 Accent 3" w:uiPriority="67"/>
+    <w:lsdException w:name="Medium Grid 2 Accent 3" w:uiPriority="68"/>
+    <w:lsdException w:name="Medium Grid 3 Accent 3" w:uiPriority="69"/>
+    <w:lsdException w:name="Dark List Accent 3" w:uiPriority="70"/>
+    <w:lsdException w:name="Colorful Shading Accent 3" w:uiPriority="71"/>
+    <w:lsdException w:name="Colorful List Accent 3" w:uiPriority="72"/>
+    <w:lsdException w:name="Colorful Grid Accent 3" w:uiPriority="73"/>
+    <w:lsdException w:name="Light Shading Accent 4" w:uiPriority="60"/>
+    <w:lsdException w:name="Light List Accent 4" w:uiPriority="61"/>
+    <w:lsdException w:name="Light Grid Accent 4" w:uiPriority="62"/>
+    <w:lsdException w:name="Medium Shading 1 Accent 4" w:uiPriority="63"/>
+    <w:lsdException w:name="Medium Shading 2 Accent 4" w:uiPriority="64"/>
+    <w:lsdException w:name="Medium List 1 Accent 4" w:uiPriority="65"/>
+    <w:lsdException w:name="Medium List 2 Accent 4" w:uiPriority="66"/>
+    <w:lsdException w:name="Medium Grid 1 Accent 4" w:uiPriority="67"/>
+    <w:lsdException w:name="Medium Grid 2 Accent 4" w:uiPriority="68"/>
+    <w:lsdException w:name="Medium Grid 3 Accent 4" w:uiPriority="69"/>
+    <w:lsdException w:name="Dark List Accent 4" w:uiPriority="70"/>
+    <w:lsdException w:name="Colorful Shading Accent 4" w:uiPriority="71"/>
+    <w:lsdException w:name="Colorful List Accent 4" w:uiPriority="72"/>
+    <w:lsdException w:name="Colorful Grid Accent 4" w:uiPriority="73"/>
+    <w:lsdException w:name="Light Shading Accent 5" w:uiPriority="60"/>
+    <w:lsdException w:name="Light List Accent 5" w:uiPriority="61"/>
+    <w:lsdException w:name="Light Grid Accent 5" w:uiPriority="62"/>
+    <w:lsdException w:name="Medium Shading 1 Accent 5" w:uiPriority="63"/>
+    <w:lsdException w:name="Medium Shading 2 Accent 5" w:uiPriority="64"/>
+    <w:lsdException w:name="Medium List 1 Accent 5" w:uiPriority="65"/>
+    <w:lsdException w:name="Medium List 2 Accent 5" w:uiPriority="66"/>
+    <w:lsdException w:name="Medium Grid 1 Accent 5" w:uiPriority="67"/>
+    <w:lsdException w:name="Medium Grid 2 Accent 5" w:uiPriority="68"/>
+    <w:lsdException w:name="Medium Grid 3 Accent 5" w:uiPriority="69"/>
+    <w:lsdException w:name="Dark List Accent 5" w:uiPriority="70"/>
+    <w:lsdException w:name="Colorful Shading Accent 5" w:uiPriority="71"/>
+    <w:lsdException w:name="Colorful List Accent 5" w:uiPriority="72"/>
+    <w:lsdException w:name="Colorful Grid Accent 5" w:uiPriority="73"/>
+    <w:lsdException w:name="Light Shading Accent 6" w:uiPriority="60"/>
+    <w:lsdException w:name="Light List Accent 6" w:uiPriority="61"/>
+    <w:lsdException w:name="Light Grid Accent 6" w:uiPriority="62"/>
+    <w:lsdException w:name="Medium Shading 1 Accent 6" w:uiPriority="63"/>
+    <w:lsdException w:name="Medium Shading 2 Accent 6" w:uiPriority="64"/>
+    <w:lsdException w:name="Medium List 1 Accent 6" w:uiPriority="65"/>
+    <w:lsdException w:name="Medium List 2 Accent 6" w:uiPriority="66"/>
+    <w:lsdException w:name="Medium Grid 1 Accent 6" w:uiPriority="67"/>
+    <w:lsdException w:name="Medium Grid 2 Accent 6" w:uiPriority="68"/>
+    <w:lsdException w:name="Medium Grid 3 Accent 6" w:uiPriority="69"/>
+    <w:lsdException w:name="Dark List Accent 6" w:uiPriority="70"/>
+    <w:lsdException w:name="Colorful Shading Accent 6" w:uiPriority="71"/>
+    <w:lsdException w:name="Colorful List Accent 6" w:uiPriority="72"/>
+    <w:lsdException w:name="Colorful Grid Accent 6" w:uiPriority="73"/>
+    <w:lsdException w:name="Subtle Emphasis" w:uiPriority="19" w:qFormat="1"/>
+    <w:lsdException w:name="Intense Emphasis" w:uiPriority="21" w:qFormat="1"/>
+    <w:lsdException w:name="Subtle Reference" w:uiPriority="31" w:qFormat="1"/>
+    <w:lsdException w:name="Intense Reference" w:uiPriority="32" w:qFormat="1"/>
+    <w:lsdException w:name="Book Title" w:uiPriority="33" w:qFormat="1"/>
+    <w:lsdException w:name="Bibliography" w:semiHidden="1" w:uiPriority="37" w:unhideWhenUsed="1"/>
+    <w:lsdException w:name="TOC Heading" w:semiHidden="1" w:uiPriority="39" w:unhideWhenUsed="1" w:qFormat="1"/>
+    <w:lsdException w:name="Plain Table 1" w:uiPriority="41"/>
+    <w:lsdException w:name="Plain Table 2" w:uiPriority="42"/>
+    <w:lsdException w:name="Plain Table 3" w:uiPriority="43"/>
+    <w:lsdException w:name="Plain Table 4" w:uiPriority="44"/>
+    <w:lsdException w:name="Plain Table 5" w:uiPriority="45"/>
+    <w:lsdException w:name="Grid Table Light" w:uiPriority="40"/>
+    <w:lsdException w:name="Grid Table 1 Light" w:uiPriority="46"/>
+    <w:lsdException w:name="Grid Table 2" w:uiPriority="47"/>
+    <w:lsdException w:name="Grid Table 3" w:uiPriority="48"/>
+    <w:lsdException w:name="Grid Table 4" w:uiPriority="49"/>
+    <w:lsdException w:name="Grid Table 5 Dark" w:uiPriority="50"/>
+    <w:lsdException w:name="Grid Table 6 Colorful" w:uiPriority="51"/>
+    <w:lsdException w:name="Grid Table 7 Colorful" w:uiPriority="52"/>
+    <w:lsdException w:name="Grid Table 1 Light Accent 1" w:uiPriority="46"/>
+    <w:lsdException w:name="Grid Table 2 Accent 1" w:uiPriority="47"/>
+    <w:lsdException w:name="Grid Table 3 Accent 1" w:uiPriority="48"/>
+    <w:lsdException w:name="Grid Table 4 Accent 1" w:uiPriority="49"/>
+    <w:lsdException w:name="Grid Table 5 Dark Accent 1" w:uiPriority="50"/>
+    <w:lsdException w:name="Grid Table 6 Colorful Accent 1" w:uiPriority="51"/>
+    <w:lsdException w:name="Grid Table 7 Colorful Accent 1" w:uiPriority="52"/>
+    <w:lsdException w:name="Grid Table 1 Light Accent 2" w:uiPriority="46"/>
+    <w:lsdException w:name="Grid Table 2 Accent 2" w:uiPriority="47"/>
+    <w:lsdException w:name="Grid Table 3 Accent 2" w:uiPriority="48"/>
+    <w:lsdException w:name="Grid Table 4 Accent 2" w:uiPriority="49"/>
+    <w:lsdException w:name="Grid Table 5 Dark Accent 2" w:uiPriority="50"/>
+    <w:lsdException w:name="Grid Table 6 Colorful Accent 2" w:uiPriority="51"/>
+    <w:lsdException w:name="Grid Table 7 Colorful Accent 2" w:uiPriority="52"/>
+    <w:lsdException w:name="Grid Table 1 Light Accent 3" w:uiPriority="46"/>
+    <w:lsdException w:name="Grid Table 2 Accent 3" w:uiPriority="47"/>
+    <w:lsdException w:name="Grid Table 3 Accent 3" w:uiPriority="48"/>
+    <w:lsdException w:name="Grid Table 4 Accent 3" w:uiPriority="49"/>
+    <w:lsdException w:name="Grid Table 5 Dark Accent 3" w:uiPriority="50"/>
+    <w:lsdException w:name="Grid Table 6 Colorful Accent 3" w:uiPriority="51"/>
+    <w:lsdException w:name="Grid Table 7 Colorful Accent 3" w:uiPriority="52"/>
+    <w:lsdException w:name="Grid Table 1 Light Accent 4" w:uiPriority="46"/>
+    <w:lsdException w:name="Grid Table 2 Accent 4" w:uiPriority="47"/>
+    <w:lsdException w:name="Grid Table 3 Accent 4" w:uiPriority="48"/>
+    <w:lsdException w:name="Grid Table 4 Accent 4" w:uiPriority="49"/>
+    <w:lsdException w:name="Grid Table 5 Dark Accent 4" w:uiPriority="50"/>
+    <w:lsdException w:name="Grid Table 6 Colorful Accent 4" w:uiPriority="51"/>
+    <w:lsdException w:name="Grid Table 7 Colorful Accent 4" w:uiPriority="52"/>
+    <w:lsdException w:name="Grid Table 1 Light Accent 5" w:uiPriority="46"/>
+    <w:lsdException w:name="Grid Table 2 Accent 5" w:uiPriority="47"/>
+    <w:lsdException w:name="Grid Table 3 Accent 5" w:uiPriority="48"/>
+    <w:lsdException w:name="Grid Table 4 Accent 5" w:uiPriority="49"/>
+    <w:lsdException w:name="Grid Table 5 Dark Accent 5" w:uiPriority="50"/>
+    <w:lsdException w:name="Grid Table 6 Colorful Accent 5" w:uiPriority="51"/>
+    <w:lsdException w:name="Grid Table 7 Colorful Accent 5" w:uiPriority="52"/>
+    <w:lsdException w:name="Grid Table 1 Light Accent 6" w:uiPriority="46"/>
+    <w:lsdException w:name="Grid Table 2 Accent 6" w:uiPriority="47"/>
+    <w:lsdException w:name="Grid Table 3 Accent 6" w:uiPriority="48"/>
+    <w:lsdException w:name="Grid Table 4 Accent 6" w:uiPriority="49"/>
+    <w:lsdException w:name="Grid Table 5 Dark Accent 6" w:uiPriority="50"/>
+    <w:lsdException w:name="Grid Table 6 Colorful Accent 6" w:uiPriority="51"/>
+    <w:lsdException w:name="Grid Table 7 Colorful Accent 6" w:uiPriority="52"/>
+    <w:lsdException w:name="List Table 1 Light" w:uiPriority="46"/>
+    <w:lsdException w:name="List Table 2" w:uiPriority="47"/>
+    <w:lsdException w:name="List Table 3" w:uiPriority="48"/>
+    <w:lsdException w:name="List Table 4" w:uiPriority="49"/>
+    <w:lsdException w:name="List Table 5 Dark" w:uiPriority="50"/>
+    <w:lsdException w:name="List Table 6 Colorful" w:uiPriority="51"/>
+    <w:lsdException w:name="List Table 7 Colorful" w:uiPriority="52"/>
+    <w:lsdException w:name="List Table 1 Light Accent 1" w:uiPriority="46"/>
+    <w:lsdException w:name="List Table 2 Accent 1" w:uiPriority="47"/>
+    <w:lsdException w:name="List Table 3 Accent 1" w:uiPriority="48"/>
+    <w:lsdException w:name="List Table 4 Accent 1" w:uiPriority="49"/>
+    <w:lsdException w:name="List Table 5 Dark Accent 1" w:uiPriority="50"/>
+    <w:lsdException w:name="List Table 6 Colorful Accent 1" w:uiPriority="51"/>
+    <w:lsdException w:name="List Table 7 Colorful Accent 1" w:uiPriority="52"/>
+    <w:lsdException w:name="List Table 1 Light Accent 2" w:uiPriority="46"/>
+    <w:lsdException w:name="List Table 2 Accent 2" w:uiPriority="47"/>
+    <w:lsdException w:name="List Table 3 Accent 2" w:uiPriority="48"/>
+    <w:lsdException w:name="List Table 4 Accent 2" w:uiPriority="49"/>
+    <w:lsdException w:name="List Table 5 Dark Accent 2" w:uiPriority="50"/>
+    <w:lsdException w:name="List Table 6 Colorful Accent 2" w:uiPriority="51"/>
+    <w:lsdException w:name="List Table 7 Colorful Accent 2" w:uiPriority="52"/>
+    <w:lsdException w:name="List Table 1 Light Accent 3" w:uiPriority="46"/>
+    <w:lsdException w:name="List Table 2 Accent 3" w:uiPriority="47"/>
+    <w:lsdException w:name="List Table 3 Accent 3" w:uiPriority="48"/>
+    <w:lsdException w:name="List Table 4 Accent 3" w:uiPriority="49"/>
+    <w:lsdException w:name="List Table 5 Dark Accent 3" w:uiPriority="50"/>
+    <w:lsdException w:name="List Table 6 Colorful Accent 3" w:uiPriority="51"/>
+    <w:lsdException w:name="List Table 7 Colorful Accent 3" w:uiPriority="52"/>
+    <w:lsdException w:name="List Table 1 Light Accent 4" w:uiPriority="46"/>
+    <w:lsdException w:name="List Table 2 Accent 4" w:uiPriority="47"/>
+    <w:lsdException w:name="List Table 3 Accent 4" w:uiPriority="48"/>
+    <w:lsdException w:name="List Table 4 Accent 4" w:uiPriority="49"/>
+    <w:lsdException w:name="List Table 5 Dark Accent 4" w:uiPriority="50"/>
+    <w:lsdException w:name="List Table 6 Colorful Accent 4" w:uiPriority="51"/>
+    <w:lsdException w:name="List Table 7 Colorful Accent 4" w:uiPriority="52"/>
+    <w:lsdException w:name="List Table 1 Light Accent 5" w:uiPriority="46"/>
+    <w:lsdException w:name="List Table 2 Accent 5" w:uiPriority="47"/>
+    <w:lsdException w:name="List Table 3 Accent 5" w:uiPriority="48"/>
+    <w:lsdException w:name="List Table 4 Accent 5" w:uiPriority="49"/>
+    <w:lsdException w:name="List Table 5 Dark Accent 5" w:uiPriority="50"/>
+    <w:lsdException w:name="List Table 6 Colorful Accent 5" w:uiPriority="51"/>
+    <w:lsdException w:name="List Table 7 Colorful Accent 5" w:uiPriority="52"/>
+    <w:lsdException w:name="List Table 1 Light Accent 6" w:uiPriority="46"/>
+    <w:lsdException w:name="List Table 2 Accent 6" w:uiPriority="47"/>
+    <w:lsdException w:name="List Table 3 Accent 6" w:uiPriority="48"/>
+    <w:lsdException w:name="List Table 4 Accent 6" w:uiPriority="49"/>
+    <w:lsdException w:name="List Table 5 Dark Accent 6" w:uiPriority="50"/>
+    <w:lsdException w:name="List Table 6 Colorful Accent 6" w:uiPriority="51"/>
+    <w:lsdException w:name="List Table 7 Colorful Accent 6" w:uiPriority="52"/>
+    <w:lsdException w:name="Mention" w:semiHidden="1" w:unhideWhenUsed="1"/>
+    <w:lsdException w:name="Smart Hyperlink" w:semiHidden="1" w:unhideWhenUsed="1"/>
   </w:latentStyles>
   <w:style w:type="paragraph" w:default="1" w:styleId="Normal">
     <w:name w:val="Normal"/>
@@ -16790,6 +16810,7 @@
     <w:uiPriority w:val="59"/>
     <w:rsid w:val="00A867F0"/>
     <w:tblPr>
+      <w:tblInd w:w="0" w:type="dxa"/>
       <w:tblBorders>
         <w:top w:val="single" w:sz="4" w:space="0" w:color="auto"/>
         <w:left w:val="single" w:sz="4" w:space="0" w:color="auto"/>
@@ -16798,425 +16819,12 @@
         <w:insideH w:val="single" w:sz="4" w:space="0" w:color="auto"/>
         <w:insideV w:val="single" w:sz="4" w:space="0" w:color="auto"/>
       </w:tblBorders>
-    </w:tblPr>
-  </w:style>
-  <w:style w:type="paragraph" w:styleId="BalloonText">
-    <w:name w:val="Balloon Text"/>
-    <w:basedOn w:val="Normal"/>
-    <w:link w:val="BalloonTextChar"/>
-    <w:uiPriority w:val="99"/>
-    <w:semiHidden/>
-    <w:unhideWhenUsed/>
-    <w:rsid w:val="00A867F0"/>
-    <w:rPr>
-      <w:rFonts w:ascii="Lucida Grande" w:hAnsi="Lucida Grande" w:cs="Lucida Grande"/>
-      <w:sz w:val="18"/>
-      <w:szCs w:val="18"/>
-    </w:rPr>
-  </w:style>
-  <w:style w:type="character" w:customStyle="1" w:styleId="BalloonTextChar">
-    <w:name w:val="Balloon Text Char"/>
-    <w:basedOn w:val="DefaultParagraphFont"/>
-    <w:link w:val="BalloonText"/>
-    <w:uiPriority w:val="99"/>
-    <w:semiHidden/>
-    <w:rsid w:val="00A867F0"/>
-    <w:rPr>
-      <w:rFonts w:ascii="Lucida Grande" w:hAnsi="Lucida Grande" w:cs="Lucida Grande"/>
-      <w:sz w:val="18"/>
-      <w:szCs w:val="18"/>
-    </w:rPr>
-  </w:style>
-  <w:style w:type="character" w:styleId="CommentReference">
-    <w:name w:val="annotation reference"/>
-    <w:basedOn w:val="DefaultParagraphFont"/>
-    <w:uiPriority w:val="99"/>
-    <w:semiHidden/>
-    <w:unhideWhenUsed/>
-    <w:rsid w:val="00A867F0"/>
-    <w:rPr>
-      <w:sz w:val="18"/>
-      <w:szCs w:val="18"/>
-    </w:rPr>
-  </w:style>
-  <w:style w:type="paragraph" w:styleId="CommentText">
-    <w:name w:val="annotation text"/>
-    <w:basedOn w:val="Normal"/>
-    <w:link w:val="CommentTextChar"/>
-    <w:uiPriority w:val="99"/>
-    <w:semiHidden/>
-    <w:unhideWhenUsed/>
-    <w:rsid w:val="00A867F0"/>
-  </w:style>
-  <w:style w:type="character" w:customStyle="1" w:styleId="CommentTextChar">
-    <w:name w:val="Comment Text Char"/>
-    <w:basedOn w:val="DefaultParagraphFont"/>
-    <w:link w:val="CommentText"/>
-    <w:uiPriority w:val="99"/>
-    <w:semiHidden/>
-    <w:rsid w:val="00A867F0"/>
-  </w:style>
-  <w:style w:type="paragraph" w:styleId="CommentSubject">
-    <w:name w:val="annotation subject"/>
-    <w:basedOn w:val="CommentText"/>
-    <w:next w:val="CommentText"/>
-    <w:link w:val="CommentSubjectChar"/>
-    <w:uiPriority w:val="99"/>
-    <w:semiHidden/>
-    <w:unhideWhenUsed/>
-    <w:rsid w:val="003D7251"/>
-    <w:rPr>
-      <w:b/>
-      <w:bCs/>
-      <w:sz w:val="20"/>
-      <w:szCs w:val="20"/>
-    </w:rPr>
-  </w:style>
-  <w:style w:type="character" w:customStyle="1" w:styleId="CommentSubjectChar">
-    <w:name w:val="Comment Subject Char"/>
-    <w:basedOn w:val="CommentTextChar"/>
-    <w:link w:val="CommentSubject"/>
-    <w:uiPriority w:val="99"/>
-    <w:semiHidden/>
-    <w:rsid w:val="003D7251"/>
-    <w:rPr>
-      <w:b/>
-      <w:bCs/>
-      <w:sz w:val="20"/>
-      <w:szCs w:val="20"/>
-    </w:rPr>
-  </w:style>
-  <w:style w:type="character" w:styleId="PlaceholderText">
-    <w:name w:val="Placeholder Text"/>
-    <w:basedOn w:val="DefaultParagraphFont"/>
-    <w:uiPriority w:val="99"/>
-    <w:semiHidden/>
-    <w:rsid w:val="00D81325"/>
-    <w:rPr>
-      <w:color w:val="808080"/>
-    </w:rPr>
-  </w:style>
-  <w:style w:type="paragraph" w:styleId="Revision">
-    <w:name w:val="Revision"/>
-    <w:hidden/>
-    <w:uiPriority w:val="99"/>
-    <w:semiHidden/>
-    <w:rsid w:val="00EE557D"/>
-  </w:style>
-  <w:style w:type="paragraph" w:customStyle="1" w:styleId="Compact">
-    <w:name w:val="Compact"/>
-    <w:basedOn w:val="BodyText"/>
-    <w:qFormat/>
-    <w:rsid w:val="00C248E4"/>
-    <w:pPr>
-      <w:spacing w:before="36" w:after="36"/>
-    </w:pPr>
-    <w:rPr>
-      <w:rFonts w:eastAsiaTheme="minorHAnsi"/>
-    </w:rPr>
-  </w:style>
-  <w:style w:type="paragraph" w:styleId="BodyText">
-    <w:name w:val="Body Text"/>
-    <w:basedOn w:val="Normal"/>
-    <w:link w:val="BodyTextChar"/>
-    <w:uiPriority w:val="99"/>
-    <w:semiHidden/>
-    <w:unhideWhenUsed/>
-    <w:rsid w:val="00C248E4"/>
-    <w:pPr>
-      <w:spacing w:after="120"/>
-    </w:pPr>
-  </w:style>
-  <w:style w:type="character" w:customStyle="1" w:styleId="BodyTextChar">
-    <w:name w:val="Body Text Char"/>
-    <w:basedOn w:val="DefaultParagraphFont"/>
-    <w:link w:val="BodyText"/>
-    <w:uiPriority w:val="99"/>
-    <w:semiHidden/>
-    <w:rsid w:val="00C248E4"/>
-  </w:style>
-</w:styles>
-</file>
-
-<file path=word/stylesWithEffects.xml><?xml version="1.0" encoding="utf-8"?>
-<w:styles xmlns:wpc="http://schemas.microsoft.com/office/word/2010/wordprocessingCanvas" xmlns:mc="http://schemas.openxmlformats.org/markup-compatibility/2006" xmlns:o="urn:schemas-microsoft-com:office:office" xmlns:r="http://schemas.openxmlformats.org/officeDocument/2006/relationships" xmlns:m="http://schemas.openxmlformats.org/officeDocument/2006/math" xmlns:v="urn:schemas-microsoft-com:vml" xmlns:wp14="http://schemas.microsoft.com/office/word/2010/wordprocessingDrawing" xmlns:wp="http://schemas.openxmlformats.org/drawingml/2006/wordprocessingDrawing" xmlns:w10="urn:schemas-microsoft-com:office:word" xmlns:w="http://schemas.openxmlformats.org/wordprocessingml/2006/main" xmlns:w14="http://schemas.microsoft.com/office/word/2010/wordml" xmlns:wpg="http://schemas.microsoft.com/office/word/2010/wordprocessingGroup" xmlns:wpi="http://schemas.microsoft.com/office/word/2010/wordprocessingInk" xmlns:wne="http://schemas.microsoft.com/office/word/2006/wordml" xmlns:wps="http://schemas.microsoft.com/office/word/2010/wordprocessingShape" mc:Ignorable="w14 wp14">
-  <w:docDefaults>
-    <w:rPrDefault>
-      <w:rPr>
-        <w:rFonts w:asciiTheme="minorHAnsi" w:eastAsiaTheme="minorEastAsia" w:hAnsiTheme="minorHAnsi" w:cstheme="minorBidi"/>
-        <w:sz w:val="24"/>
-        <w:szCs w:val="24"/>
-        <w:lang w:val="en-US" w:eastAsia="en-US" w:bidi="ar-SA"/>
-      </w:rPr>
-    </w:rPrDefault>
-    <w:pPrDefault/>
-  </w:docDefaults>
-  <w:latentStyles w:defLockedState="0" w:defUIPriority="99" w:defSemiHidden="1" w:defUnhideWhenUsed="1" w:defQFormat="0" w:count="267">
-    <w:lsdException w:name="Normal" w:semiHidden="0" w:uiPriority="0" w:unhideWhenUsed="0" w:qFormat="1"/>
-    <w:lsdException w:name="heading 1" w:semiHidden="0" w:uiPriority="9" w:unhideWhenUsed="0" w:qFormat="1"/>
-    <w:lsdException w:name="heading 2" w:uiPriority="0" w:qFormat="1"/>
-    <w:lsdException w:name="heading 3" w:uiPriority="9" w:qFormat="1"/>
-    <w:lsdException w:name="heading 4" w:uiPriority="9" w:qFormat="1"/>
-    <w:lsdException w:name="heading 5" w:uiPriority="9" w:qFormat="1"/>
-    <w:lsdException w:name="heading 6" w:uiPriority="9" w:qFormat="1"/>
-    <w:lsdException w:name="heading 7" w:uiPriority="9" w:qFormat="1"/>
-    <w:lsdException w:name="heading 8" w:uiPriority="9" w:qFormat="1"/>
-    <w:lsdException w:name="heading 9" w:uiPriority="9" w:qFormat="1"/>
-    <w:lsdException w:name="toc 1" w:uiPriority="39"/>
-    <w:lsdException w:name="toc 2" w:uiPriority="39"/>
-    <w:lsdException w:name="toc 3" w:uiPriority="39"/>
-    <w:lsdException w:name="toc 4" w:uiPriority="39"/>
-    <w:lsdException w:name="toc 5" w:uiPriority="39"/>
-    <w:lsdException w:name="toc 6" w:uiPriority="39"/>
-    <w:lsdException w:name="toc 7" w:uiPriority="39"/>
-    <w:lsdException w:name="toc 8" w:uiPriority="39"/>
-    <w:lsdException w:name="toc 9" w:uiPriority="39"/>
-    <w:lsdException w:name="caption" w:uiPriority="35" w:qFormat="1"/>
-    <w:lsdException w:name="Title" w:semiHidden="0" w:uiPriority="10" w:unhideWhenUsed="0" w:qFormat="1"/>
-    <w:lsdException w:name="Default Paragraph Font" w:uiPriority="1"/>
-    <w:lsdException w:name="Subtitle" w:semiHidden="0" w:uiPriority="11" w:unhideWhenUsed="0" w:qFormat="1"/>
-    <w:lsdException w:name="Strong" w:semiHidden="0" w:uiPriority="22" w:unhideWhenUsed="0" w:qFormat="1"/>
-    <w:lsdException w:name="Emphasis" w:semiHidden="0" w:uiPriority="20" w:unhideWhenUsed="0" w:qFormat="1"/>
-    <w:lsdException w:name="Table Grid" w:semiHidden="0" w:uiPriority="59" w:unhideWhenUsed="0"/>
-    <w:lsdException w:name="Placeholder Text" w:unhideWhenUsed="0"/>
-    <w:lsdException w:name="No Spacing" w:semiHidden="0" w:uiPriority="1" w:unhideWhenUsed="0" w:qFormat="1"/>
-    <w:lsdException w:name="Light Shading" w:semiHidden="0" w:uiPriority="60" w:unhideWhenUsed="0"/>
-    <w:lsdException w:name="Light List" w:semiHidden="0" w:uiPriority="61" w:unhideWhenUsed="0"/>
-    <w:lsdException w:name="Light Grid" w:semiHidden="0" w:uiPriority="62" w:unhideWhenUsed="0"/>
-    <w:lsdException w:name="Medium Shading 1" w:semiHidden="0" w:uiPriority="63" w:unhideWhenUsed="0"/>
-    <w:lsdException w:name="Medium Shading 2" w:semiHidden="0" w:uiPriority="64" w:unhideWhenUsed="0"/>
-    <w:lsdException w:name="Medium List 1" w:semiHidden="0" w:uiPriority="65" w:unhideWhenUsed="0"/>
-    <w:lsdException w:name="Medium List 2" w:semiHidden="0" w:uiPriority="66" w:unhideWhenUsed="0"/>
-    <w:lsdException w:name="Medium Grid 1" w:semiHidden="0" w:uiPriority="67" w:unhideWhenUsed="0"/>
-    <w:lsdException w:name="Medium Grid 2" w:semiHidden="0" w:uiPriority="68" w:unhideWhenUsed="0"/>
-    <w:lsdException w:name="Medium Grid 3" w:semiHidden="0" w:uiPriority="69" w:unhideWhenUsed="0"/>
-    <w:lsdException w:name="Dark List" w:semiHidden="0" w:uiPriority="70" w:unhideWhenUsed="0"/>
-    <w:lsdException w:name="Colorful Shading" w:semiHidden="0" w:uiPriority="71" w:unhideWhenUsed="0"/>
-    <w:lsdException w:name="Colorful List" w:semiHidden="0" w:uiPriority="72" w:unhideWhenUsed="0"/>
-    <w:lsdException w:name="Colorful Grid" w:semiHidden="0" w:uiPriority="73" w:unhideWhenUsed="0"/>
-    <w:lsdException w:name="Light Shading Accent 1" w:semiHidden="0" w:uiPriority="60" w:unhideWhenUsed="0"/>
-    <w:lsdException w:name="Light List Accent 1" w:semiHidden="0" w:uiPriority="61" w:unhideWhenUsed="0"/>
-    <w:lsdException w:name="Light Grid Accent 1" w:semiHidden="0" w:uiPriority="62" w:unhideWhenUsed="0"/>
-    <w:lsdException w:name="Medium Shading 1 Accent 1" w:semiHidden="0" w:uiPriority="63" w:unhideWhenUsed="0"/>
-    <w:lsdException w:name="Medium Shading 2 Accent 1" w:semiHidden="0" w:uiPriority="64" w:unhideWhenUsed="0"/>
-    <w:lsdException w:name="Medium List 1 Accent 1" w:semiHidden="0" w:uiPriority="65" w:unhideWhenUsed="0"/>
-    <w:lsdException w:name="Revision" w:unhideWhenUsed="0"/>
-    <w:lsdException w:name="List Paragraph" w:semiHidden="0" w:uiPriority="34" w:unhideWhenUsed="0" w:qFormat="1"/>
-    <w:lsdException w:name="Quote" w:semiHidden="0" w:uiPriority="29" w:unhideWhenUsed="0" w:qFormat="1"/>
-    <w:lsdException w:name="Intense Quote" w:semiHidden="0" w:uiPriority="30" w:unhideWhenUsed="0" w:qFormat="1"/>
-    <w:lsdException w:name="Medium List 2 Accent 1" w:semiHidden="0" w:uiPriority="66" w:unhideWhenUsed="0"/>
-    <w:lsdException w:name="Medium Grid 1 Accent 1" w:semiHidden="0" w:uiPriority="67" w:unhideWhenUsed="0"/>
-    <w:lsdException w:name="Medium Grid 2 Accent 1" w:semiHidden="0" w:uiPriority="68" w:unhideWhenUsed="0"/>
-    <w:lsdException w:name="Medium Grid 3 Accent 1" w:semiHidden="0" w:uiPriority="69" w:unhideWhenUsed="0"/>
-    <w:lsdException w:name="Dark List Accent 1" w:semiHidden="0" w:uiPriority="70" w:unhideWhenUsed="0"/>
-    <w:lsdException w:name="Colorful Shading Accent 1" w:semiHidden="0" w:uiPriority="71" w:unhideWhenUsed="0"/>
-    <w:lsdException w:name="Colorful List Accent 1" w:semiHidden="0" w:uiPriority="72" w:unhideWhenUsed="0"/>
-    <w:lsdException w:name="Colorful Grid Accent 1" w:semiHidden="0" w:uiPriority="73" w:unhideWhenUsed="0"/>
-    <w:lsdException w:name="Light Shading Accent 2" w:semiHidden="0" w:uiPriority="60" w:unhideWhenUsed="0"/>
-    <w:lsdException w:name="Light List Accent 2" w:semiHidden="0" w:uiPriority="61" w:unhideWhenUsed="0"/>
-    <w:lsdException w:name="Light Grid Accent 2" w:semiHidden="0" w:uiPriority="62" w:unhideWhenUsed="0"/>
-    <w:lsdException w:name="Medium Shading 1 Accent 2" w:semiHidden="0" w:uiPriority="63" w:unhideWhenUsed="0"/>
-    <w:lsdException w:name="Medium Shading 2 Accent 2" w:semiHidden="0" w:uiPriority="64" w:unhideWhenUsed="0"/>
-    <w:lsdException w:name="Medium List 1 Accent 2" w:semiHidden="0" w:uiPriority="65" w:unhideWhenUsed="0"/>
-    <w:lsdException w:name="Medium List 2 Accent 2" w:semiHidden="0" w:uiPriority="66" w:unhideWhenUsed="0"/>
-    <w:lsdException w:name="Medium Grid 1 Accent 2" w:semiHidden="0" w:uiPriority="67" w:unhideWhenUsed="0"/>
-    <w:lsdException w:name="Medium Grid 2 Accent 2" w:semiHidden="0" w:uiPriority="68" w:unhideWhenUsed="0"/>
-    <w:lsdException w:name="Medium Grid 3 Accent 2" w:semiHidden="0" w:uiPriority="69" w:unhideWhenUsed="0"/>
-    <w:lsdException w:name="Dark List Accent 2" w:semiHidden="0" w:uiPriority="70" w:unhideWhenUsed="0"/>
-    <w:lsdException w:name="Colorful Shading Accent 2" w:semiHidden="0" w:uiPriority="71" w:unhideWhenUsed="0"/>
-    <w:lsdException w:name="Colorful List Accent 2" w:semiHidden="0" w:uiPriority="72" w:unhideWhenUsed="0"/>
-    <w:lsdException w:name="Colorful Grid Accent 2" w:semiHidden="0" w:uiPriority="73" w:unhideWhenUsed="0"/>
-    <w:lsdException w:name="Light Shading Accent 3" w:semiHidden="0" w:uiPriority="60" w:unhideWhenUsed="0"/>
-    <w:lsdException w:name="Light List Accent 3" w:semiHidden="0" w:uiPriority="61" w:unhideWhenUsed="0"/>
-    <w:lsdException w:name="Light Grid Accent 3" w:semiHidden="0" w:uiPriority="62" w:unhideWhenUsed="0"/>
-    <w:lsdException w:name="Medium Shading 1 Accent 3" w:semiHidden="0" w:uiPriority="63" w:unhideWhenUsed="0"/>
-    <w:lsdException w:name="Medium Shading 2 Accent 3" w:semiHidden="0" w:uiPriority="64" w:unhideWhenUsed="0"/>
-    <w:lsdException w:name="Medium List 1 Accent 3" w:semiHidden="0" w:uiPriority="65" w:unhideWhenUsed="0"/>
-    <w:lsdException w:name="Medium List 2 Accent 3" w:semiHidden="0" w:uiPriority="66" w:unhideWhenUsed="0"/>
-    <w:lsdException w:name="Medium Grid 1 Accent 3" w:semiHidden="0" w:uiPriority="67" w:unhideWhenUsed="0"/>
-    <w:lsdException w:name="Medium Grid 2 Accent 3" w:semiHidden="0" w:uiPriority="68" w:unhideWhenUsed="0"/>
-    <w:lsdException w:name="Medium Grid 3 Accent 3" w:semiHidden="0" w:uiPriority="69" w:unhideWhenUsed="0"/>
-    <w:lsdException w:name="Dark List Accent 3" w:semiHidden="0" w:uiPriority="70" w:unhideWhenUsed="0"/>
-    <w:lsdException w:name="Colorful Shading Accent 3" w:semiHidden="0" w:uiPriority="71" w:unhideWhenUsed="0"/>
-    <w:lsdException w:name="Colorful List Accent 3" w:semiHidden="0" w:uiPriority="72" w:unhideWhenUsed="0"/>
-    <w:lsdException w:name="Colorful Grid Accent 3" w:semiHidden="0" w:uiPriority="73" w:unhideWhenUsed="0"/>
-    <w:lsdException w:name="Light Shading Accent 4" w:semiHidden="0" w:uiPriority="60" w:unhideWhenUsed="0"/>
-    <w:lsdException w:name="Light List Accent 4" w:semiHidden="0" w:uiPriority="61" w:unhideWhenUsed="0"/>
-    <w:lsdException w:name="Light Grid Accent 4" w:semiHidden="0" w:uiPriority="62" w:unhideWhenUsed="0"/>
-    <w:lsdException w:name="Medium Shading 1 Accent 4" w:semiHidden="0" w:uiPriority="63" w:unhideWhenUsed="0"/>
-    <w:lsdException w:name="Medium Shading 2 Accent 4" w:semiHidden="0" w:uiPriority="64" w:unhideWhenUsed="0"/>
-    <w:lsdException w:name="Medium List 1 Accent 4" w:semiHidden="0" w:uiPriority="65" w:unhideWhenUsed="0"/>
-    <w:lsdException w:name="Medium List 2 Accent 4" w:semiHidden="0" w:uiPriority="66" w:unhideWhenUsed="0"/>
-    <w:lsdException w:name="Medium Grid 1 Accent 4" w:semiHidden="0" w:uiPriority="67" w:unhideWhenUsed="0"/>
-    <w:lsdException w:name="Medium Grid 2 Accent 4" w:semiHidden="0" w:uiPriority="68" w:unhideWhenUsed="0"/>
-    <w:lsdException w:name="Medium Grid 3 Accent 4" w:semiHidden="0" w:uiPriority="69" w:unhideWhenUsed="0"/>
-    <w:lsdException w:name="Dark List Accent 4" w:semiHidden="0" w:uiPriority="70" w:unhideWhenUsed="0"/>
-    <w:lsdException w:name="Colorful Shading Accent 4" w:semiHidden="0" w:uiPriority="71" w:unhideWhenUsed="0"/>
-    <w:lsdException w:name="Colorful List Accent 4" w:semiHidden="0" w:uiPriority="72" w:unhideWhenUsed="0"/>
-    <w:lsdException w:name="Colorful Grid Accent 4" w:semiHidden="0" w:uiPriority="73" w:unhideWhenUsed="0"/>
-    <w:lsdException w:name="Light Shading Accent 5" w:semiHidden="0" w:uiPriority="60" w:unhideWhenUsed="0"/>
-    <w:lsdException w:name="Light List Accent 5" w:semiHidden="0" w:uiPriority="61" w:unhideWhenUsed="0"/>
-    <w:lsdException w:name="Light Grid Accent 5" w:semiHidden="0" w:uiPriority="62" w:unhideWhenUsed="0"/>
-    <w:lsdException w:name="Medium Shading 1 Accent 5" w:semiHidden="0" w:uiPriority="63" w:unhideWhenUsed="0"/>
-    <w:lsdException w:name="Medium Shading 2 Accent 5" w:semiHidden="0" w:uiPriority="64" w:unhideWhenUsed="0"/>
-    <w:lsdException w:name="Medium List 1 Accent 5" w:semiHidden="0" w:uiPriority="65" w:unhideWhenUsed="0"/>
-    <w:lsdException w:name="Medium List 2 Accent 5" w:semiHidden="0" w:uiPriority="66" w:unhideWhenUsed="0"/>
-    <w:lsdException w:name="Medium Grid 1 Accent 5" w:semiHidden="0" w:uiPriority="67" w:unhideWhenUsed="0"/>
-    <w:lsdException w:name="Medium Grid 2 Accent 5" w:semiHidden="0" w:uiPriority="68" w:unhideWhenUsed="0"/>
-    <w:lsdException w:name="Medium Grid 3 Accent 5" w:semiHidden="0" w:uiPriority="69" w:unhideWhenUsed="0"/>
-    <w:lsdException w:name="Dark List Accent 5" w:semiHidden="0" w:uiPriority="70" w:unhideWhenUsed="0"/>
-    <w:lsdException w:name="Colorful Shading Accent 5" w:semiHidden="0" w:uiPriority="71" w:unhideWhenUsed="0"/>
-    <w:lsdException w:name="Colorful List Accent 5" w:semiHidden="0" w:uiPriority="72" w:unhideWhenUsed="0"/>
-    <w:lsdException w:name="Colorful Grid Accent 5" w:semiHidden="0" w:uiPriority="73" w:unhideWhenUsed="0"/>
-    <w:lsdException w:name="Light Shading Accent 6" w:semiHidden="0" w:uiPriority="60" w:unhideWhenUsed="0"/>
-    <w:lsdException w:name="Light List Accent 6" w:semiHidden="0" w:uiPriority="61" w:unhideWhenUsed="0"/>
-    <w:lsdException w:name="Light Grid Accent 6" w:semiHidden="0" w:uiPriority="62" w:unhideWhenUsed="0"/>
-    <w:lsdException w:name="Medium Shading 1 Accent 6" w:semiHidden="0" w:uiPriority="63" w:unhideWhenUsed="0"/>
-    <w:lsdException w:name="Medium Shading 2 Accent 6" w:semiHidden="0" w:uiPriority="64" w:unhideWhenUsed="0"/>
-    <w:lsdException w:name="Medium List 1 Accent 6" w:semiHidden="0" w:uiPriority="65" w:unhideWhenUsed="0"/>
-    <w:lsdException w:name="Medium List 2 Accent 6" w:semiHidden="0" w:uiPriority="66" w:unhideWhenUsed="0"/>
-    <w:lsdException w:name="Medium Grid 1 Accent 6" w:semiHidden="0" w:uiPriority="67" w:unhideWhenUsed="0"/>
-    <w:lsdException w:name="Medium Grid 2 Accent 6" w:semiHidden="0" w:uiPriority="68" w:unhideWhenUsed="0"/>
-    <w:lsdException w:name="Medium Grid 3 Accent 6" w:semiHidden="0" w:uiPriority="69" w:unhideWhenUsed="0"/>
-    <w:lsdException w:name="Dark List Accent 6" w:semiHidden="0" w:uiPriority="70" w:unhideWhenUsed="0"/>
-    <w:lsdException w:name="Colorful Shading Accent 6" w:semiHidden="0" w:uiPriority="71" w:unhideWhenUsed="0"/>
-    <w:lsdException w:name="Colorful List Accent 6" w:semiHidden="0" w:uiPriority="72" w:unhideWhenUsed="0"/>
-    <w:lsdException w:name="Colorful Grid Accent 6" w:semiHidden="0" w:uiPriority="73" w:unhideWhenUsed="0"/>
-    <w:lsdException w:name="Subtle Emphasis" w:semiHidden="0" w:uiPriority="19" w:unhideWhenUsed="0" w:qFormat="1"/>
-    <w:lsdException w:name="Intense Emphasis" w:semiHidden="0" w:uiPriority="21" w:unhideWhenUsed="0" w:qFormat="1"/>
-    <w:lsdException w:name="Subtle Reference" w:semiHidden="0" w:uiPriority="31" w:unhideWhenUsed="0" w:qFormat="1"/>
-    <w:lsdException w:name="Intense Reference" w:semiHidden="0" w:uiPriority="32" w:unhideWhenUsed="0" w:qFormat="1"/>
-    <w:lsdException w:name="Book Title" w:semiHidden="0" w:uiPriority="33" w:unhideWhenUsed="0" w:qFormat="1"/>
-    <w:lsdException w:name="Bibliography" w:uiPriority="37"/>
-    <w:lsdException w:name="TOC Heading" w:uiPriority="39" w:qFormat="1"/>
-  </w:latentStyles>
-  <w:style w:type="paragraph" w:default="1" w:styleId="Normal">
-    <w:name w:val="Normal"/>
-    <w:qFormat/>
-    <w:rsid w:val="007860BB"/>
-  </w:style>
-  <w:style w:type="paragraph" w:styleId="Heading1">
-    <w:name w:val="heading 1"/>
-    <w:basedOn w:val="Normal"/>
-    <w:next w:val="Normal"/>
-    <w:link w:val="Heading1Char"/>
-    <w:uiPriority w:val="9"/>
-    <w:qFormat/>
-    <w:rsid w:val="00896D62"/>
-    <w:pPr>
-      <w:keepNext/>
-      <w:keepLines/>
-      <w:spacing w:before="480"/>
-      <w:jc w:val="center"/>
-      <w:outlineLvl w:val="0"/>
-    </w:pPr>
-    <w:rPr>
-      <w:rFonts w:ascii="Times New Roman" w:eastAsiaTheme="majorEastAsia" w:hAnsi="Times New Roman" w:cstheme="majorBidi"/>
-      <w:bCs/>
-      <w:color w:val="345A8A" w:themeColor="accent1" w:themeShade="B5"/>
-      <w:szCs w:val="32"/>
-    </w:rPr>
-  </w:style>
-  <w:style w:type="paragraph" w:styleId="Heading2">
-    <w:name w:val="heading 2"/>
-    <w:basedOn w:val="Normal"/>
-    <w:next w:val="Normal"/>
-    <w:link w:val="Heading2Char"/>
-    <w:autoRedefine/>
-    <w:rsid w:val="0039056C"/>
-    <w:pPr>
-      <w:keepNext/>
-      <w:keepLines/>
-      <w:spacing w:before="200"/>
-      <w:jc w:val="center"/>
-      <w:outlineLvl w:val="1"/>
-    </w:pPr>
-    <w:rPr>
-      <w:rFonts w:ascii="Times New Roman" w:eastAsiaTheme="majorEastAsia" w:hAnsi="Times New Roman" w:cstheme="majorBidi"/>
-      <w:b/>
-      <w:bCs/>
-      <w:color w:val="4F81BD" w:themeColor="accent1"/>
-      <w:szCs w:val="26"/>
-    </w:rPr>
-  </w:style>
-  <w:style w:type="character" w:default="1" w:styleId="DefaultParagraphFont">
-    <w:name w:val="Default Paragraph Font"/>
-    <w:uiPriority w:val="1"/>
-    <w:semiHidden/>
-    <w:unhideWhenUsed/>
-  </w:style>
-  <w:style w:type="table" w:default="1" w:styleId="TableNormal">
-    <w:name w:val="Normal Table"/>
-    <w:uiPriority w:val="99"/>
-    <w:semiHidden/>
-    <w:unhideWhenUsed/>
-    <w:tblPr>
-      <w:tblInd w:w="0" w:type="dxa"/>
       <w:tblCellMar>
         <w:top w:w="0" w:type="dxa"/>
         <w:left w:w="108" w:type="dxa"/>
         <w:bottom w:w="0" w:type="dxa"/>
         <w:right w:w="108" w:type="dxa"/>
       </w:tblCellMar>
-    </w:tblPr>
-  </w:style>
-  <w:style w:type="numbering" w:default="1" w:styleId="NoList">
-    <w:name w:val="No List"/>
-    <w:uiPriority w:val="99"/>
-    <w:semiHidden/>
-    <w:unhideWhenUsed/>
-  </w:style>
-  <w:style w:type="character" w:customStyle="1" w:styleId="Heading1Char">
-    <w:name w:val="Heading 1 Char"/>
-    <w:basedOn w:val="DefaultParagraphFont"/>
-    <w:link w:val="Heading1"/>
-    <w:uiPriority w:val="9"/>
-    <w:rsid w:val="00896D62"/>
-    <w:rPr>
-      <w:rFonts w:ascii="Times New Roman" w:eastAsiaTheme="majorEastAsia" w:hAnsi="Times New Roman" w:cstheme="majorBidi"/>
-      <w:bCs/>
-      <w:color w:val="345A8A" w:themeColor="accent1" w:themeShade="B5"/>
-      <w:szCs w:val="32"/>
-    </w:rPr>
-  </w:style>
-  <w:style w:type="character" w:customStyle="1" w:styleId="Heading2Char">
-    <w:name w:val="Heading 2 Char"/>
-    <w:basedOn w:val="DefaultParagraphFont"/>
-    <w:link w:val="Heading2"/>
-    <w:rsid w:val="0039056C"/>
-    <w:rPr>
-      <w:rFonts w:ascii="Times New Roman" w:eastAsiaTheme="majorEastAsia" w:hAnsi="Times New Roman" w:cstheme="majorBidi"/>
-      <w:b/>
-      <w:bCs/>
-      <w:color w:val="4F81BD" w:themeColor="accent1"/>
-      <w:szCs w:val="26"/>
-    </w:rPr>
-  </w:style>
-  <w:style w:type="paragraph" w:customStyle="1" w:styleId="Headingdjh">
-    <w:name w:val="Heading djh"/>
-    <w:basedOn w:val="Heading1"/>
-    <w:next w:val="Normal"/>
-    <w:qFormat/>
-    <w:rsid w:val="00CA7F86"/>
-    <w:rPr>
-      <w:caps/>
-      <w:color w:val="000000" w:themeColor="text1"/>
-    </w:rPr>
-  </w:style>
-  <w:style w:type="table" w:styleId="TableGrid">
-    <w:name w:val="Table Grid"/>
-    <w:basedOn w:val="TableNormal"/>
-    <w:uiPriority w:val="59"/>
-    <w:rsid w:val="00A867F0"/>
-    <w:tblPr>
-      <w:tblBorders>
-        <w:top w:val="single" w:sz="4" w:space="0" w:color="auto"/>
-        <w:left w:val="single" w:sz="4" w:space="0" w:color="auto"/>
-        <w:bottom w:val="single" w:sz="4" w:space="0" w:color="auto"/>
-        <w:right w:val="single" w:sz="4" w:space="0" w:color="auto"/>
-        <w:insideH w:val="single" w:sz="4" w:space="0" w:color="auto"/>
-        <w:insideV w:val="single" w:sz="4" w:space="0" w:color="auto"/>
-      </w:tblBorders>
     </w:tblPr>
   </w:style>
   <w:style w:type="paragraph" w:styleId="BalloonText">
@@ -17680,7 +17288,7 @@
 </file>
 
 <file path=customXml/itemProps1.xml><?xml version="1.0" encoding="utf-8"?>
-<ds:datastoreItem xmlns:ds="http://schemas.openxmlformats.org/officeDocument/2006/customXml" ds:itemID="{EFAD681E-066C-4025-ABF7-ABD55B8F4D7A}">
+<ds:datastoreItem xmlns:ds="http://schemas.openxmlformats.org/officeDocument/2006/customXml" ds:itemID="{C6342C5F-DC16-7F47-85B7-0B79F66FBFA5}">
   <ds:schemaRefs>
     <ds:schemaRef ds:uri="http://schemas.openxmlformats.org/officeDocument/2006/bibliography"/>
   </ds:schemaRefs>

</xml_diff>